<commit_message>
Ajout du cahier des charges - arborescence - périmétre fonctionel
</commit_message>
<xml_diff>
--- a/Documentation/01a_Cahier_des_charges.docx
+++ b/Documentation/01a_Cahier_des_charges.docx
@@ -21,12 +21,9 @@
           <w:szCs w:val="48"/>
           <w:u w:val="single"/>
         </w:rPr>
-        <w:t>Projet application « Bulletin de salaire »</w:t>
-      </w:r>
-    </w:p>
-    <w:p>
-      <w:pPr>
-        <w:jc w:val="center"/>
+        <w:t>Projet application « </w:t>
+      </w:r>
+      <w:r>
         <w:rPr>
           <w:b/>
           <w:bCs/>
@@ -34,7 +31,8 @@
           <w:szCs w:val="48"/>
           <w:u w:val="single"/>
         </w:rPr>
-      </w:pPr>
+        <w:t>Notes de frais</w:t>
+      </w:r>
       <w:r>
         <w:rPr>
           <w:b/>
@@ -43,7 +41,7 @@
           <w:szCs w:val="48"/>
           <w:u w:val="single"/>
         </w:rPr>
-        <w:t>Cahier des charges</w:t>
+        <w:t> »</w:t>
       </w:r>
     </w:p>
     <w:p>
@@ -57,10 +55,7 @@
           <w:u w:val="single"/>
         </w:rPr>
       </w:pPr>
-    </w:p>
-    <w:p>
-      <w:pPr>
-        <w:jc w:val="center"/>
+      <w:r>
         <w:rPr>
           <w:b/>
           <w:bCs/>
@@ -68,7 +63,8 @@
           <w:szCs w:val="48"/>
           <w:u w:val="single"/>
         </w:rPr>
-      </w:pPr>
+        <w:t>Cahier des charges</w:t>
+      </w:r>
     </w:p>
     <w:p>
       <w:pPr>
@@ -216,6 +212,30 @@
     </w:p>
     <w:p>
       <w:pPr>
+        <w:jc w:val="center"/>
+        <w:rPr>
+          <w:b/>
+          <w:bCs/>
+          <w:sz w:val="48"/>
+          <w:szCs w:val="48"/>
+          <w:u w:val="single"/>
+        </w:rPr>
+      </w:pPr>
+    </w:p>
+    <w:p>
+      <w:pPr>
+        <w:jc w:val="center"/>
+        <w:rPr>
+          <w:b/>
+          <w:bCs/>
+          <w:sz w:val="48"/>
+          <w:szCs w:val="48"/>
+          <w:u w:val="single"/>
+        </w:rPr>
+      </w:pPr>
+    </w:p>
+    <w:p>
+      <w:pPr>
         <w:rPr>
           <w:sz w:val="24"/>
           <w:szCs w:val="24"/>
@@ -242,7 +262,14 @@
           <w:szCs w:val="24"/>
         </w:rPr>
         <w:br/>
-        <w:t>Date de la dernière mise à jour : 12 Décembre 2019</w:t>
+        <w:t xml:space="preserve">Date de la dernière mise à jour : </w:t>
+      </w:r>
+      <w:r>
+        <w:rPr>
+          <w:sz w:val="24"/>
+          <w:szCs w:val="24"/>
+        </w:rPr>
+        <w:t>06 Janvier 2020</w:t>
       </w:r>
     </w:p>
     <w:p>
@@ -579,10 +606,10 @@
         </w:numPr>
       </w:pPr>
       <w:r>
-        <w:t>L’éditions</w:t>
-      </w:r>
-      <w:r>
-        <w:t xml:space="preserve"> des bulletins de salaires</w:t>
+        <w:t xml:space="preserve">Accès </w:t>
+      </w:r>
+      <w:r>
+        <w:t>sécurisé</w:t>
       </w:r>
     </w:p>
     <w:p>
@@ -594,7 +621,7 @@
         </w:numPr>
       </w:pPr>
       <w:r>
-        <w:t>Suivis des employés</w:t>
+        <w:t>Gestion note de frais salarié</w:t>
       </w:r>
     </w:p>
     <w:p>
@@ -606,7 +633,10 @@
         </w:numPr>
       </w:pPr>
       <w:r>
-        <w:t>Comptabilité interne</w:t>
+        <w:t xml:space="preserve">Approbation note de frais </w:t>
+      </w:r>
+      <w:r>
+        <w:t>directeur</w:t>
       </w:r>
     </w:p>
     <w:p>
@@ -641,7 +671,28 @@
     </w:p>
     <w:p>
       <w:r>
-        <w:t>Ce projet permettra à la maison des ligues d’éditer de façon plus sécurisé et rapide les bulletins de salaires.</w:t>
+        <w:t xml:space="preserve">Cependant le CRIB ne </w:t>
+      </w:r>
+      <w:r>
+        <w:t xml:space="preserve">gère pas l’émission </w:t>
+      </w:r>
+      <w:r>
+        <w:t>des notes de frais</w:t>
+      </w:r>
+      <w:r>
+        <w:t>. Ce logiciel</w:t>
+      </w:r>
+      <w:r>
+        <w:t xml:space="preserve"> permettra l</w:t>
+      </w:r>
+      <w:r>
+        <w:t xml:space="preserve">a création de note de frais interne </w:t>
+      </w:r>
+      <w:r>
+        <w:t>à</w:t>
+      </w:r>
+      <w:r>
+        <w:t xml:space="preserve"> chaque ligues.</w:t>
       </w:r>
     </w:p>
     <w:p>
@@ -674,10 +725,16 @@
         <w:t xml:space="preserve">L’objectif de ce projet est de pouvoir fournir </w:t>
       </w:r>
       <w:r>
-        <w:t>à</w:t>
-      </w:r>
-      <w:r>
-        <w:t xml:space="preserve"> la maison des ligues un outils de création de bulletin de salaires pour tous l</w:t>
+        <w:t>aux</w:t>
+      </w:r>
+      <w:r>
+        <w:t xml:space="preserve"> ligues un outils de création </w:t>
+      </w:r>
+      <w:r>
+        <w:t>de note de frais</w:t>
+      </w:r>
+      <w:r>
+        <w:t xml:space="preserve"> pour tous l</w:t>
       </w:r>
       <w:r>
         <w:t>eurs</w:t>
@@ -694,25 +751,22 @@
     </w:p>
     <w:p>
       <w:r>
-        <w:t xml:space="preserve">Ce projet sera sous forme d’une application interne permettant à la maison des ligues </w:t>
-      </w:r>
-      <w:r>
-        <w:t xml:space="preserve">lesdites éditions. </w:t>
-      </w:r>
-      <w:r>
-        <w:t xml:space="preserve">La facturation de la part du CROSL pour chaque bulletin de salaire édité </w:t>
-      </w:r>
-      <w:r>
-        <w:t xml:space="preserve">ainsi que le forfait </w:t>
-      </w:r>
-      <w:r>
-        <w:t xml:space="preserve">annuel </w:t>
-      </w:r>
-      <w:r>
-        <w:t>est maintenu</w:t>
+        <w:t xml:space="preserve">Ce projet sera sous forme d’une application interne </w:t>
+      </w:r>
+      <w:r>
+        <w:t>tous comme un intranet</w:t>
       </w:r>
       <w:r>
         <w:t xml:space="preserve">. </w:t>
+      </w:r>
+      <w:r>
+        <w:t xml:space="preserve">Un système d’approbation </w:t>
+      </w:r>
+      <w:r>
+        <w:t xml:space="preserve">basé sur la hiérarchie </w:t>
+      </w:r>
+      <w:r>
+        <w:t>sera mis en place dans l’application</w:t>
       </w:r>
     </w:p>
     <w:p>
@@ -793,6 +847,11 @@
             <w:r>
               <w:t>Spécifications techniques</w:t>
             </w:r>
+            <w:r>
+              <w:t xml:space="preserve"> et fonctionnelles</w:t>
+            </w:r>
+            <w:bookmarkStart w:id="0" w:name="_GoBack"/>
+            <w:bookmarkEnd w:id="0"/>
           </w:p>
         </w:tc>
         <w:tc>
@@ -859,7 +918,7 @@
           </w:tcPr>
           <w:p>
             <w:r>
-              <w:t>Application en client lourd</w:t>
+              <w:t>Application Web</w:t>
             </w:r>
           </w:p>
         </w:tc>
@@ -948,22 +1007,17 @@
       </w:r>
     </w:p>
     <w:p>
+      <w:pPr>
+        <w:jc w:val="center"/>
+      </w:pPr>
       <w:r>
         <w:rPr>
           <w:noProof/>
         </w:rPr>
         <w:drawing>
-          <wp:anchor distT="0" distB="0" distL="114300" distR="114300" simplePos="0" relativeHeight="251658240" behindDoc="1" locked="0" layoutInCell="1" allowOverlap="1" wp14:anchorId="394907C8" wp14:editId="34F30806">
-            <wp:simplePos x="0" y="0"/>
-            <wp:positionH relativeFrom="margin">
-              <wp:align>left</wp:align>
-            </wp:positionH>
-            <wp:positionV relativeFrom="paragraph">
-              <wp:posOffset>15452</wp:posOffset>
-            </wp:positionV>
-            <wp:extent cx="5760720" cy="1920240"/>
-            <wp:effectExtent l="0" t="0" r="0" b="3810"/>
-            <wp:wrapNone/>
+          <wp:inline distT="0" distB="0" distL="0" distR="0" wp14:anchorId="39ECE475" wp14:editId="7CFBBFCC">
+            <wp:extent cx="5962379" cy="2211573"/>
+            <wp:effectExtent l="0" t="0" r="635" b="0"/>
             <wp:docPr id="1" name="Image 1"/>
             <wp:cNvGraphicFramePr>
               <a:graphicFrameLocks xmlns:a="http://schemas.openxmlformats.org/drawingml/2006/main" noChangeAspect="1"/>
@@ -976,13 +1030,7 @@
                     <pic:cNvPicPr/>
                   </pic:nvPicPr>
                   <pic:blipFill>
-                    <a:blip r:embed="rId5" cstate="print">
-                      <a:extLst>
-                        <a:ext uri="{28A0092B-C50C-407E-A947-70E740481C1C}">
-                          <a14:useLocalDpi xmlns:a14="http://schemas.microsoft.com/office/drawing/2010/main" val="0"/>
-                        </a:ext>
-                      </a:extLst>
-                    </a:blip>
+                    <a:blip r:embed="rId5"/>
                     <a:stretch>
                       <a:fillRect/>
                     </a:stretch>
@@ -990,7 +1038,7 @@
                   <pic:spPr>
                     <a:xfrm>
                       <a:off x="0" y="0"/>
-                      <a:ext cx="5760720" cy="1920240"/>
+                      <a:ext cx="6099447" cy="2262415"/>
                     </a:xfrm>
                     <a:prstGeom prst="rect">
                       <a:avLst/>
@@ -999,16 +1047,10 @@
                 </pic:pic>
               </a:graphicData>
             </a:graphic>
-          </wp:anchor>
+          </wp:inline>
         </w:drawing>
       </w:r>
     </w:p>
-    <w:p/>
-    <w:p/>
-    <w:p/>
-    <w:p/>
-    <w:p/>
-    <w:p/>
     <w:p>
       <w:r>
         <w:t>Le planning est accessible en annexe dans le dossier de documentation.</w:t>
@@ -1078,28 +1120,25 @@
     </w:p>
     <w:p>
       <w:r>
-        <w:t>La conception graphique est basique, puisque nous utilisons un Windows form comme base d’interface.</w:t>
+        <w:t xml:space="preserve">La conception graphique </w:t>
+      </w:r>
+      <w:r>
+        <w:t xml:space="preserve">n’est pas encore </w:t>
+      </w:r>
+      <w:r>
+        <w:t>imaginée</w:t>
       </w:r>
       <w:r>
         <w:t xml:space="preserve"> </w:t>
       </w:r>
       <w:r>
-        <w:t>Aucune surcouche graphique</w:t>
-      </w:r>
-      <w:r>
-        <w:t xml:space="preserve"> n’est </w:t>
-      </w:r>
-      <w:r>
-        <w:t>prévue</w:t>
-      </w:r>
-      <w:r>
-        <w:t xml:space="preserve"> </w:t>
-      </w:r>
-      <w:r>
         <w:t>à</w:t>
       </w:r>
       <w:r>
-        <w:t xml:space="preserve"> ce jour.</w:t>
+        <w:t xml:space="preserve"> ce jour. Il conviendra de se réunir pour définir </w:t>
+      </w:r>
+      <w:r>
+        <w:t>cette dernière.</w:t>
       </w:r>
     </w:p>
     <w:p>
@@ -1166,10 +1205,10 @@
           <w:noProof/>
         </w:rPr>
         <w:drawing>
-          <wp:inline distT="0" distB="0" distL="0" distR="0" wp14:anchorId="543AA095" wp14:editId="4A3EB96D">
-            <wp:extent cx="5760720" cy="2821940"/>
+          <wp:inline distT="0" distB="0" distL="0" distR="0" wp14:anchorId="117DB3D0" wp14:editId="7DFE26F4">
+            <wp:extent cx="5760720" cy="2574290"/>
             <wp:effectExtent l="0" t="0" r="0" b="0"/>
-            <wp:docPr id="2" name="Image 2"/>
+            <wp:docPr id="11" name="Image 11"/>
             <wp:cNvGraphicFramePr>
               <a:graphicFrameLocks xmlns:a="http://schemas.openxmlformats.org/drawingml/2006/main" noChangeAspect="1"/>
             </wp:cNvGraphicFramePr>
@@ -1189,7 +1228,7 @@
                   <pic:spPr>
                     <a:xfrm>
                       <a:off x="0" y="0"/>
-                      <a:ext cx="5760720" cy="2821940"/>
+                      <a:ext cx="5760720" cy="2574290"/>
                     </a:xfrm>
                     <a:prstGeom prst="rect">
                       <a:avLst/>
@@ -1227,6 +1266,17 @@
           <w:sz w:val="32"/>
           <w:szCs w:val="32"/>
         </w:rPr>
+        <w:t xml:space="preserve"> </w:t>
+      </w:r>
+      <w:r>
+        <w:rPr>
+          <w:rFonts w:ascii="Agency FB" w:eastAsiaTheme="majorEastAsia" w:hAnsi="Agency FB" w:cstheme="majorBidi"/>
+          <w:b/>
+          <w:bCs/>
+          <w:color w:val="354B60"/>
+          <w:sz w:val="32"/>
+          <w:szCs w:val="32"/>
+        </w:rPr>
         <w:t>Arborescences</w:t>
       </w:r>
     </w:p>
@@ -1236,10 +1286,10 @@
           <w:noProof/>
         </w:rPr>
         <w:drawing>
-          <wp:inline distT="0" distB="0" distL="0" distR="0" wp14:anchorId="193B282D" wp14:editId="4A97DE16">
-            <wp:extent cx="5760720" cy="2316480"/>
-            <wp:effectExtent l="0" t="0" r="0" b="7620"/>
-            <wp:docPr id="11" name="Image 11"/>
+          <wp:inline distT="0" distB="0" distL="0" distR="0" wp14:anchorId="2FBAD47C" wp14:editId="288B9C78">
+            <wp:extent cx="5760720" cy="2261870"/>
+            <wp:effectExtent l="0" t="0" r="0" b="5080"/>
+            <wp:docPr id="12" name="Image 12"/>
             <wp:cNvGraphicFramePr>
               <a:graphicFrameLocks xmlns:a="http://schemas.openxmlformats.org/drawingml/2006/main" noChangeAspect="1"/>
             </wp:cNvGraphicFramePr>
@@ -1259,7 +1309,7 @@
                   <pic:spPr>
                     <a:xfrm>
                       <a:off x="0" y="0"/>
-                      <a:ext cx="5760720" cy="2316480"/>
+                      <a:ext cx="5760720" cy="2261870"/>
                     </a:xfrm>
                     <a:prstGeom prst="rect">
                       <a:avLst/>
@@ -1271,9 +1321,8 @@
           </wp:inline>
         </w:drawing>
       </w:r>
-      <w:bookmarkStart w:id="0" w:name="_GoBack"/>
-      <w:bookmarkEnd w:id="0"/>
-    </w:p>
+    </w:p>
+    <w:p/>
     <w:p/>
     <w:p/>
     <w:p/>
@@ -1305,6 +1354,17 @@
           <w:szCs w:val="32"/>
         </w:rPr>
         <w:lastRenderedPageBreak/>
+        <w:t xml:space="preserve"> </w:t>
+      </w:r>
+      <w:r>
+        <w:rPr>
+          <w:rFonts w:ascii="Agency FB" w:eastAsiaTheme="majorEastAsia" w:hAnsi="Agency FB" w:cstheme="majorBidi"/>
+          <w:b/>
+          <w:bCs/>
+          <w:color w:val="354B60"/>
+          <w:sz w:val="32"/>
+          <w:szCs w:val="32"/>
+        </w:rPr>
         <w:t>Aperçu des contenus</w:t>
       </w:r>
     </w:p>
@@ -1400,254 +1460,6 @@
           <w:rFonts w:ascii="Roboto" w:eastAsia="Roboto" w:hAnsi="Roboto" w:cs="Roboto"/>
         </w:rPr>
         <w:t> : Zoning1.0.pptx.</w:t>
-      </w:r>
-    </w:p>
-    <w:p>
-      <w:pPr>
-        <w:pBdr>
-          <w:top w:val="nil"/>
-          <w:left w:val="nil"/>
-          <w:bottom w:val="nil"/>
-          <w:right w:val="nil"/>
-          <w:between w:val="nil"/>
-        </w:pBdr>
-        <w:rPr>
-          <w:rFonts w:ascii="Roboto" w:eastAsia="Roboto" w:hAnsi="Roboto" w:cs="Roboto"/>
-        </w:rPr>
-      </w:pPr>
-      <w:r>
-        <w:rPr>
-          <w:noProof/>
-        </w:rPr>
-        <w:drawing>
-          <wp:anchor distT="0" distB="0" distL="114300" distR="114300" simplePos="0" relativeHeight="251659264" behindDoc="1" locked="0" layoutInCell="1" allowOverlap="1" wp14:anchorId="47C99E34" wp14:editId="0EDA2049">
-            <wp:simplePos x="0" y="0"/>
-            <wp:positionH relativeFrom="margin">
-              <wp:posOffset>421005</wp:posOffset>
-            </wp:positionH>
-            <wp:positionV relativeFrom="paragraph">
-              <wp:posOffset>9102</wp:posOffset>
-            </wp:positionV>
-            <wp:extent cx="4919133" cy="2670495"/>
-            <wp:effectExtent l="0" t="0" r="0" b="0"/>
-            <wp:wrapNone/>
-            <wp:docPr id="5" name="Image 5"/>
-            <wp:cNvGraphicFramePr>
-              <a:graphicFrameLocks xmlns:a="http://schemas.openxmlformats.org/drawingml/2006/main" noChangeAspect="1"/>
-            </wp:cNvGraphicFramePr>
-            <a:graphic xmlns:a="http://schemas.openxmlformats.org/drawingml/2006/main">
-              <a:graphicData uri="http://schemas.openxmlformats.org/drawingml/2006/picture">
-                <pic:pic xmlns:pic="http://schemas.openxmlformats.org/drawingml/2006/picture">
-                  <pic:nvPicPr>
-                    <pic:cNvPr id="1" name=""/>
-                    <pic:cNvPicPr/>
-                  </pic:nvPicPr>
-                  <pic:blipFill>
-                    <a:blip r:embed="rId8">
-                      <a:extLst>
-                        <a:ext uri="{28A0092B-C50C-407E-A947-70E740481C1C}">
-                          <a14:useLocalDpi xmlns:a14="http://schemas.microsoft.com/office/drawing/2010/main" val="0"/>
-                        </a:ext>
-                      </a:extLst>
-                    </a:blip>
-                    <a:stretch>
-                      <a:fillRect/>
-                    </a:stretch>
-                  </pic:blipFill>
-                  <pic:spPr>
-                    <a:xfrm>
-                      <a:off x="0" y="0"/>
-                      <a:ext cx="4919133" cy="2670495"/>
-                    </a:xfrm>
-                    <a:prstGeom prst="rect">
-                      <a:avLst/>
-                    </a:prstGeom>
-                  </pic:spPr>
-                </pic:pic>
-              </a:graphicData>
-            </a:graphic>
-            <wp14:sizeRelH relativeFrom="margin">
-              <wp14:pctWidth>0</wp14:pctWidth>
-            </wp14:sizeRelH>
-            <wp14:sizeRelV relativeFrom="margin">
-              <wp14:pctHeight>0</wp14:pctHeight>
-            </wp14:sizeRelV>
-          </wp:anchor>
-        </w:drawing>
-      </w:r>
-    </w:p>
-    <w:p>
-      <w:pPr>
-        <w:pBdr>
-          <w:top w:val="nil"/>
-          <w:left w:val="nil"/>
-          <w:bottom w:val="nil"/>
-          <w:right w:val="nil"/>
-          <w:between w:val="nil"/>
-        </w:pBdr>
-        <w:rPr>
-          <w:rFonts w:ascii="Roboto" w:eastAsia="Roboto" w:hAnsi="Roboto" w:cs="Roboto"/>
-        </w:rPr>
-      </w:pPr>
-    </w:p>
-    <w:p>
-      <w:pPr>
-        <w:pBdr>
-          <w:top w:val="nil"/>
-          <w:left w:val="nil"/>
-          <w:bottom w:val="nil"/>
-          <w:right w:val="nil"/>
-          <w:between w:val="nil"/>
-        </w:pBdr>
-        <w:rPr>
-          <w:rFonts w:ascii="Roboto" w:eastAsia="Roboto" w:hAnsi="Roboto" w:cs="Roboto"/>
-        </w:rPr>
-      </w:pPr>
-    </w:p>
-    <w:p>
-      <w:pPr>
-        <w:pBdr>
-          <w:top w:val="nil"/>
-          <w:left w:val="nil"/>
-          <w:bottom w:val="nil"/>
-          <w:right w:val="nil"/>
-          <w:between w:val="nil"/>
-        </w:pBdr>
-        <w:rPr>
-          <w:rFonts w:ascii="Roboto" w:eastAsia="Roboto" w:hAnsi="Roboto" w:cs="Roboto"/>
-        </w:rPr>
-      </w:pPr>
-    </w:p>
-    <w:p>
-      <w:pPr>
-        <w:pBdr>
-          <w:top w:val="nil"/>
-          <w:left w:val="nil"/>
-          <w:bottom w:val="nil"/>
-          <w:right w:val="nil"/>
-          <w:between w:val="nil"/>
-        </w:pBdr>
-        <w:rPr>
-          <w:rFonts w:ascii="Roboto" w:eastAsia="Roboto" w:hAnsi="Roboto" w:cs="Roboto"/>
-        </w:rPr>
-      </w:pPr>
-    </w:p>
-    <w:p>
-      <w:pPr>
-        <w:pBdr>
-          <w:top w:val="nil"/>
-          <w:left w:val="nil"/>
-          <w:bottom w:val="nil"/>
-          <w:right w:val="nil"/>
-          <w:between w:val="nil"/>
-        </w:pBdr>
-        <w:rPr>
-          <w:rFonts w:ascii="Roboto" w:eastAsia="Roboto" w:hAnsi="Roboto" w:cs="Roboto"/>
-        </w:rPr>
-      </w:pPr>
-    </w:p>
-    <w:p>
-      <w:pPr>
-        <w:pBdr>
-          <w:top w:val="nil"/>
-          <w:left w:val="nil"/>
-          <w:bottom w:val="nil"/>
-          <w:right w:val="nil"/>
-          <w:between w:val="nil"/>
-        </w:pBdr>
-        <w:rPr>
-          <w:rFonts w:ascii="Roboto" w:eastAsia="Roboto" w:hAnsi="Roboto" w:cs="Roboto"/>
-        </w:rPr>
-      </w:pPr>
-    </w:p>
-    <w:p>
-      <w:pPr>
-        <w:pBdr>
-          <w:top w:val="nil"/>
-          <w:left w:val="nil"/>
-          <w:bottom w:val="nil"/>
-          <w:right w:val="nil"/>
-          <w:between w:val="nil"/>
-        </w:pBdr>
-        <w:rPr>
-          <w:rFonts w:ascii="Roboto" w:eastAsia="Roboto" w:hAnsi="Roboto" w:cs="Roboto"/>
-        </w:rPr>
-      </w:pPr>
-    </w:p>
-    <w:p>
-      <w:pPr>
-        <w:pBdr>
-          <w:top w:val="nil"/>
-          <w:left w:val="nil"/>
-          <w:bottom w:val="nil"/>
-          <w:right w:val="nil"/>
-          <w:between w:val="nil"/>
-        </w:pBdr>
-        <w:rPr>
-          <w:rFonts w:ascii="Roboto" w:eastAsia="Roboto" w:hAnsi="Roboto" w:cs="Roboto"/>
-        </w:rPr>
-      </w:pPr>
-    </w:p>
-    <w:p>
-      <w:pPr>
-        <w:pBdr>
-          <w:top w:val="nil"/>
-          <w:left w:val="nil"/>
-          <w:bottom w:val="nil"/>
-          <w:right w:val="nil"/>
-          <w:between w:val="nil"/>
-        </w:pBdr>
-        <w:rPr>
-          <w:rFonts w:ascii="Roboto" w:eastAsia="Roboto" w:hAnsi="Roboto" w:cs="Roboto"/>
-        </w:rPr>
-      </w:pPr>
-    </w:p>
-    <w:p>
-      <w:pPr>
-        <w:pBdr>
-          <w:top w:val="nil"/>
-          <w:left w:val="nil"/>
-          <w:bottom w:val="nil"/>
-          <w:right w:val="nil"/>
-          <w:between w:val="nil"/>
-        </w:pBdr>
-        <w:rPr>
-          <w:rFonts w:ascii="Roboto" w:eastAsia="Roboto" w:hAnsi="Roboto" w:cs="Roboto"/>
-        </w:rPr>
-      </w:pPr>
-    </w:p>
-    <w:p>
-      <w:pPr>
-        <w:pBdr>
-          <w:top w:val="nil"/>
-          <w:left w:val="nil"/>
-          <w:bottom w:val="nil"/>
-          <w:right w:val="nil"/>
-          <w:between w:val="nil"/>
-        </w:pBdr>
-        <w:rPr>
-          <w:rFonts w:ascii="Roboto" w:eastAsia="Roboto" w:hAnsi="Roboto" w:cs="Roboto"/>
-        </w:rPr>
-      </w:pPr>
-      <w:r>
-        <w:rPr>
-          <w:rFonts w:ascii="Roboto" w:eastAsia="Roboto" w:hAnsi="Roboto" w:cs="Roboto"/>
-        </w:rPr>
-        <w:t xml:space="preserve">Les 3 fenêtre principale tiennent sur un classeur a volet. L’encadré rouge en haut </w:t>
-      </w:r>
-      <w:proofErr w:type="spellStart"/>
-      <w:r>
-        <w:rPr>
-          <w:rFonts w:ascii="Roboto" w:eastAsia="Roboto" w:hAnsi="Roboto" w:cs="Roboto"/>
-        </w:rPr>
-        <w:t>a</w:t>
-      </w:r>
-      <w:proofErr w:type="spellEnd"/>
-      <w:r>
-        <w:rPr>
-          <w:rFonts w:ascii="Roboto" w:eastAsia="Roboto" w:hAnsi="Roboto" w:cs="Roboto"/>
-        </w:rPr>
-        <w:t xml:space="preserve"> gauche signifie l’onglet en cours.</w:t>
       </w:r>
     </w:p>
     <w:p>
@@ -1664,46 +1476,6 @@
           <w:rFonts w:ascii="Roboto" w:eastAsia="Roboto" w:hAnsi="Roboto" w:cs="Roboto"/>
         </w:rPr>
       </w:pPr>
-      <w:r>
-        <w:rPr>
-          <w:noProof/>
-        </w:rPr>
-        <w:drawing>
-          <wp:inline distT="0" distB="0" distL="0" distR="0" wp14:anchorId="062F2572" wp14:editId="413502EF">
-            <wp:extent cx="5003800" cy="2721975"/>
-            <wp:effectExtent l="0" t="0" r="6350" b="2540"/>
-            <wp:docPr id="6" name="Image 6"/>
-            <wp:cNvGraphicFramePr>
-              <a:graphicFrameLocks xmlns:a="http://schemas.openxmlformats.org/drawingml/2006/main" noChangeAspect="1"/>
-            </wp:cNvGraphicFramePr>
-            <a:graphic xmlns:a="http://schemas.openxmlformats.org/drawingml/2006/main">
-              <a:graphicData uri="http://schemas.openxmlformats.org/drawingml/2006/picture">
-                <pic:pic xmlns:pic="http://schemas.openxmlformats.org/drawingml/2006/picture">
-                  <pic:nvPicPr>
-                    <pic:cNvPr id="1" name=""/>
-                    <pic:cNvPicPr/>
-                  </pic:nvPicPr>
-                  <pic:blipFill>
-                    <a:blip r:embed="rId9"/>
-                    <a:stretch>
-                      <a:fillRect/>
-                    </a:stretch>
-                  </pic:blipFill>
-                  <pic:spPr>
-                    <a:xfrm>
-                      <a:off x="0" y="0"/>
-                      <a:ext cx="5023829" cy="2732870"/>
-                    </a:xfrm>
-                    <a:prstGeom prst="rect">
-                      <a:avLst/>
-                    </a:prstGeom>
-                  </pic:spPr>
-                </pic:pic>
-              </a:graphicData>
-            </a:graphic>
-          </wp:inline>
-        </w:drawing>
-      </w:r>
     </w:p>
     <w:p>
       <w:pPr>
@@ -1719,371 +1491,6 @@
           <w:rFonts w:ascii="Roboto" w:eastAsia="Roboto" w:hAnsi="Roboto" w:cs="Roboto"/>
         </w:rPr>
       </w:pPr>
-      <w:r>
-        <w:rPr>
-          <w:noProof/>
-        </w:rPr>
-        <w:lastRenderedPageBreak/>
-        <w:drawing>
-          <wp:anchor distT="0" distB="0" distL="114300" distR="114300" simplePos="0" relativeHeight="251660288" behindDoc="1" locked="0" layoutInCell="1" allowOverlap="1" wp14:anchorId="40465B0A" wp14:editId="3D675BB7">
-            <wp:simplePos x="0" y="0"/>
-            <wp:positionH relativeFrom="margin">
-              <wp:align>center</wp:align>
-            </wp:positionH>
-            <wp:positionV relativeFrom="paragraph">
-              <wp:posOffset>2927985</wp:posOffset>
-            </wp:positionV>
-            <wp:extent cx="4868333" cy="2658479"/>
-            <wp:effectExtent l="0" t="0" r="8890" b="8890"/>
-            <wp:wrapNone/>
-            <wp:docPr id="8" name="Image 8"/>
-            <wp:cNvGraphicFramePr>
-              <a:graphicFrameLocks xmlns:a="http://schemas.openxmlformats.org/drawingml/2006/main" noChangeAspect="1"/>
-            </wp:cNvGraphicFramePr>
-            <a:graphic xmlns:a="http://schemas.openxmlformats.org/drawingml/2006/main">
-              <a:graphicData uri="http://schemas.openxmlformats.org/drawingml/2006/picture">
-                <pic:pic xmlns:pic="http://schemas.openxmlformats.org/drawingml/2006/picture">
-                  <pic:nvPicPr>
-                    <pic:cNvPr id="1" name=""/>
-                    <pic:cNvPicPr/>
-                  </pic:nvPicPr>
-                  <pic:blipFill>
-                    <a:blip r:embed="rId10">
-                      <a:extLst>
-                        <a:ext uri="{28A0092B-C50C-407E-A947-70E740481C1C}">
-                          <a14:useLocalDpi xmlns:a14="http://schemas.microsoft.com/office/drawing/2010/main" val="0"/>
-                        </a:ext>
-                      </a:extLst>
-                    </a:blip>
-                    <a:stretch>
-                      <a:fillRect/>
-                    </a:stretch>
-                  </pic:blipFill>
-                  <pic:spPr>
-                    <a:xfrm>
-                      <a:off x="0" y="0"/>
-                      <a:ext cx="4868333" cy="2658479"/>
-                    </a:xfrm>
-                    <a:prstGeom prst="rect">
-                      <a:avLst/>
-                    </a:prstGeom>
-                  </pic:spPr>
-                </pic:pic>
-              </a:graphicData>
-            </a:graphic>
-            <wp14:sizeRelH relativeFrom="margin">
-              <wp14:pctWidth>0</wp14:pctWidth>
-            </wp14:sizeRelH>
-            <wp14:sizeRelV relativeFrom="margin">
-              <wp14:pctHeight>0</wp14:pctHeight>
-            </wp14:sizeRelV>
-          </wp:anchor>
-        </w:drawing>
-      </w:r>
-      <w:r>
-        <w:rPr>
-          <w:noProof/>
-        </w:rPr>
-        <w:drawing>
-          <wp:inline distT="0" distB="0" distL="0" distR="0" wp14:anchorId="38E88BDC" wp14:editId="73F7ED1E">
-            <wp:extent cx="4909000" cy="2683933"/>
-            <wp:effectExtent l="0" t="0" r="6350" b="2540"/>
-            <wp:docPr id="7" name="Image 7"/>
-            <wp:cNvGraphicFramePr>
-              <a:graphicFrameLocks xmlns:a="http://schemas.openxmlformats.org/drawingml/2006/main" noChangeAspect="1"/>
-            </wp:cNvGraphicFramePr>
-            <a:graphic xmlns:a="http://schemas.openxmlformats.org/drawingml/2006/main">
-              <a:graphicData uri="http://schemas.openxmlformats.org/drawingml/2006/picture">
-                <pic:pic xmlns:pic="http://schemas.openxmlformats.org/drawingml/2006/picture">
-                  <pic:nvPicPr>
-                    <pic:cNvPr id="1" name=""/>
-                    <pic:cNvPicPr/>
-                  </pic:nvPicPr>
-                  <pic:blipFill>
-                    <a:blip r:embed="rId11"/>
-                    <a:stretch>
-                      <a:fillRect/>
-                    </a:stretch>
-                  </pic:blipFill>
-                  <pic:spPr>
-                    <a:xfrm>
-                      <a:off x="0" y="0"/>
-                      <a:ext cx="4909000" cy="2683933"/>
-                    </a:xfrm>
-                    <a:prstGeom prst="rect">
-                      <a:avLst/>
-                    </a:prstGeom>
-                  </pic:spPr>
-                </pic:pic>
-              </a:graphicData>
-            </a:graphic>
-          </wp:inline>
-        </w:drawing>
-      </w:r>
-    </w:p>
-    <w:p>
-      <w:pPr>
-        <w:pBdr>
-          <w:top w:val="nil"/>
-          <w:left w:val="nil"/>
-          <w:bottom w:val="nil"/>
-          <w:right w:val="nil"/>
-          <w:between w:val="nil"/>
-        </w:pBdr>
-        <w:rPr>
-          <w:rFonts w:ascii="Roboto" w:eastAsia="Roboto" w:hAnsi="Roboto" w:cs="Roboto"/>
-        </w:rPr>
-      </w:pPr>
-    </w:p>
-    <w:p>
-      <w:pPr>
-        <w:pBdr>
-          <w:top w:val="nil"/>
-          <w:left w:val="nil"/>
-          <w:bottom w:val="nil"/>
-          <w:right w:val="nil"/>
-          <w:between w:val="nil"/>
-        </w:pBdr>
-        <w:rPr>
-          <w:rFonts w:ascii="Roboto" w:eastAsia="Roboto" w:hAnsi="Roboto" w:cs="Roboto"/>
-        </w:rPr>
-      </w:pPr>
-    </w:p>
-    <w:p>
-      <w:pPr>
-        <w:pBdr>
-          <w:top w:val="nil"/>
-          <w:left w:val="nil"/>
-          <w:bottom w:val="nil"/>
-          <w:right w:val="nil"/>
-          <w:between w:val="nil"/>
-        </w:pBdr>
-        <w:rPr>
-          <w:rFonts w:ascii="Roboto" w:eastAsia="Roboto" w:hAnsi="Roboto" w:cs="Roboto"/>
-        </w:rPr>
-      </w:pPr>
-    </w:p>
-    <w:p>
-      <w:pPr>
-        <w:pBdr>
-          <w:top w:val="nil"/>
-          <w:left w:val="nil"/>
-          <w:bottom w:val="nil"/>
-          <w:right w:val="nil"/>
-          <w:between w:val="nil"/>
-        </w:pBdr>
-        <w:rPr>
-          <w:rFonts w:ascii="Roboto" w:eastAsia="Roboto" w:hAnsi="Roboto" w:cs="Roboto"/>
-        </w:rPr>
-      </w:pPr>
-    </w:p>
-    <w:p>
-      <w:pPr>
-        <w:pBdr>
-          <w:top w:val="nil"/>
-          <w:left w:val="nil"/>
-          <w:bottom w:val="nil"/>
-          <w:right w:val="nil"/>
-          <w:between w:val="nil"/>
-        </w:pBdr>
-        <w:rPr>
-          <w:rFonts w:ascii="Roboto" w:eastAsia="Roboto" w:hAnsi="Roboto" w:cs="Roboto"/>
-        </w:rPr>
-      </w:pPr>
-    </w:p>
-    <w:p>
-      <w:pPr>
-        <w:pBdr>
-          <w:top w:val="nil"/>
-          <w:left w:val="nil"/>
-          <w:bottom w:val="nil"/>
-          <w:right w:val="nil"/>
-          <w:between w:val="nil"/>
-        </w:pBdr>
-        <w:rPr>
-          <w:rFonts w:ascii="Roboto" w:eastAsia="Roboto" w:hAnsi="Roboto" w:cs="Roboto"/>
-        </w:rPr>
-      </w:pPr>
-    </w:p>
-    <w:p>
-      <w:pPr>
-        <w:pBdr>
-          <w:top w:val="nil"/>
-          <w:left w:val="nil"/>
-          <w:bottom w:val="nil"/>
-          <w:right w:val="nil"/>
-          <w:between w:val="nil"/>
-        </w:pBdr>
-        <w:rPr>
-          <w:rFonts w:ascii="Roboto" w:eastAsia="Roboto" w:hAnsi="Roboto" w:cs="Roboto"/>
-        </w:rPr>
-      </w:pPr>
-    </w:p>
-    <w:p>
-      <w:pPr>
-        <w:pBdr>
-          <w:top w:val="nil"/>
-          <w:left w:val="nil"/>
-          <w:bottom w:val="nil"/>
-          <w:right w:val="nil"/>
-          <w:between w:val="nil"/>
-        </w:pBdr>
-        <w:rPr>
-          <w:rFonts w:ascii="Roboto" w:eastAsia="Roboto" w:hAnsi="Roboto" w:cs="Roboto"/>
-        </w:rPr>
-      </w:pPr>
-    </w:p>
-    <w:p>
-      <w:pPr>
-        <w:pBdr>
-          <w:top w:val="nil"/>
-          <w:left w:val="nil"/>
-          <w:bottom w:val="nil"/>
-          <w:right w:val="nil"/>
-          <w:between w:val="nil"/>
-        </w:pBdr>
-        <w:rPr>
-          <w:rFonts w:ascii="Roboto" w:eastAsia="Roboto" w:hAnsi="Roboto" w:cs="Roboto"/>
-        </w:rPr>
-      </w:pPr>
-    </w:p>
-    <w:p>
-      <w:pPr>
-        <w:pBdr>
-          <w:top w:val="nil"/>
-          <w:left w:val="nil"/>
-          <w:bottom w:val="nil"/>
-          <w:right w:val="nil"/>
-          <w:between w:val="nil"/>
-        </w:pBdr>
-        <w:rPr>
-          <w:rFonts w:ascii="Roboto" w:eastAsia="Roboto" w:hAnsi="Roboto" w:cs="Roboto"/>
-        </w:rPr>
-      </w:pPr>
-    </w:p>
-    <w:p>
-      <w:pPr>
-        <w:pBdr>
-          <w:top w:val="nil"/>
-          <w:left w:val="nil"/>
-          <w:bottom w:val="nil"/>
-          <w:right w:val="nil"/>
-          <w:between w:val="nil"/>
-        </w:pBdr>
-        <w:rPr>
-          <w:rFonts w:ascii="Roboto" w:eastAsia="Roboto" w:hAnsi="Roboto" w:cs="Roboto"/>
-        </w:rPr>
-      </w:pPr>
-      <w:r>
-        <w:rPr>
-          <w:noProof/>
-        </w:rPr>
-        <w:drawing>
-          <wp:anchor distT="0" distB="0" distL="114300" distR="114300" simplePos="0" relativeHeight="251661312" behindDoc="1" locked="0" layoutInCell="1" allowOverlap="1" wp14:anchorId="6823D46B" wp14:editId="524B7D43">
-            <wp:simplePos x="0" y="0"/>
-            <wp:positionH relativeFrom="column">
-              <wp:posOffset>3810</wp:posOffset>
-            </wp:positionH>
-            <wp:positionV relativeFrom="paragraph">
-              <wp:posOffset>238022</wp:posOffset>
-            </wp:positionV>
-            <wp:extent cx="5760720" cy="3045460"/>
-            <wp:effectExtent l="0" t="0" r="0" b="2540"/>
-            <wp:wrapNone/>
-            <wp:docPr id="3" name="Image 3"/>
-            <wp:cNvGraphicFramePr>
-              <a:graphicFrameLocks xmlns:a="http://schemas.openxmlformats.org/drawingml/2006/main" noChangeAspect="1"/>
-            </wp:cNvGraphicFramePr>
-            <a:graphic xmlns:a="http://schemas.openxmlformats.org/drawingml/2006/main">
-              <a:graphicData uri="http://schemas.openxmlformats.org/drawingml/2006/picture">
-                <pic:pic xmlns:pic="http://schemas.openxmlformats.org/drawingml/2006/picture">
-                  <pic:nvPicPr>
-                    <pic:cNvPr id="1" name=""/>
-                    <pic:cNvPicPr/>
-                  </pic:nvPicPr>
-                  <pic:blipFill>
-                    <a:blip r:embed="rId12">
-                      <a:extLst>
-                        <a:ext uri="{28A0092B-C50C-407E-A947-70E740481C1C}">
-                          <a14:useLocalDpi xmlns:a14="http://schemas.microsoft.com/office/drawing/2010/main" val="0"/>
-                        </a:ext>
-                      </a:extLst>
-                    </a:blip>
-                    <a:stretch>
-                      <a:fillRect/>
-                    </a:stretch>
-                  </pic:blipFill>
-                  <pic:spPr>
-                    <a:xfrm>
-                      <a:off x="0" y="0"/>
-                      <a:ext cx="5760720" cy="3045460"/>
-                    </a:xfrm>
-                    <a:prstGeom prst="rect">
-                      <a:avLst/>
-                    </a:prstGeom>
-                  </pic:spPr>
-                </pic:pic>
-              </a:graphicData>
-            </a:graphic>
-          </wp:anchor>
-        </w:drawing>
-      </w:r>
-    </w:p>
-    <w:p>
-      <w:pPr>
-        <w:pBdr>
-          <w:top w:val="nil"/>
-          <w:left w:val="nil"/>
-          <w:bottom w:val="nil"/>
-          <w:right w:val="nil"/>
-          <w:between w:val="nil"/>
-        </w:pBdr>
-        <w:rPr>
-          <w:rFonts w:ascii="Roboto" w:eastAsia="Roboto" w:hAnsi="Roboto" w:cs="Roboto"/>
-        </w:rPr>
-      </w:pPr>
-    </w:p>
-    <w:p>
-      <w:pPr>
-        <w:pBdr>
-          <w:top w:val="nil"/>
-          <w:left w:val="nil"/>
-          <w:bottom w:val="nil"/>
-          <w:right w:val="nil"/>
-          <w:between w:val="nil"/>
-        </w:pBdr>
-        <w:rPr>
-          <w:rFonts w:ascii="Roboto" w:eastAsia="Roboto" w:hAnsi="Roboto" w:cs="Roboto"/>
-        </w:rPr>
-      </w:pPr>
-    </w:p>
-    <w:p>
-      <w:pPr>
-        <w:pBdr>
-          <w:top w:val="nil"/>
-          <w:left w:val="nil"/>
-          <w:bottom w:val="nil"/>
-          <w:right w:val="nil"/>
-          <w:between w:val="nil"/>
-        </w:pBdr>
-        <w:rPr>
-          <w:rFonts w:ascii="Roboto" w:eastAsia="Roboto" w:hAnsi="Roboto" w:cs="Roboto"/>
-        </w:rPr>
-      </w:pPr>
-    </w:p>
-    <w:p>
-      <w:pPr>
-        <w:pBdr>
-          <w:top w:val="nil"/>
-          <w:left w:val="nil"/>
-          <w:bottom w:val="nil"/>
-          <w:right w:val="nil"/>
-          <w:between w:val="nil"/>
-        </w:pBdr>
-        <w:rPr>
-          <w:rFonts w:ascii="Roboto" w:eastAsia="Roboto" w:hAnsi="Roboto" w:cs="Roboto"/>
-        </w:rPr>
-      </w:pPr>
     </w:p>
     <w:p>
       <w:pPr>
@@ -2099,47 +1506,6 @@
           <w:rFonts w:ascii="Roboto" w:eastAsia="Roboto" w:hAnsi="Roboto" w:cs="Roboto"/>
         </w:rPr>
       </w:pPr>
-      <w:r>
-        <w:rPr>
-          <w:noProof/>
-        </w:rPr>
-        <w:lastRenderedPageBreak/>
-        <w:drawing>
-          <wp:inline distT="0" distB="0" distL="0" distR="0" wp14:anchorId="1147C6A6" wp14:editId="2F779E89">
-            <wp:extent cx="4902200" cy="2694805"/>
-            <wp:effectExtent l="0" t="0" r="0" b="0"/>
-            <wp:docPr id="9" name="Image 9"/>
-            <wp:cNvGraphicFramePr>
-              <a:graphicFrameLocks xmlns:a="http://schemas.openxmlformats.org/drawingml/2006/main" noChangeAspect="1"/>
-            </wp:cNvGraphicFramePr>
-            <a:graphic xmlns:a="http://schemas.openxmlformats.org/drawingml/2006/main">
-              <a:graphicData uri="http://schemas.openxmlformats.org/drawingml/2006/picture">
-                <pic:pic xmlns:pic="http://schemas.openxmlformats.org/drawingml/2006/picture">
-                  <pic:nvPicPr>
-                    <pic:cNvPr id="1" name=""/>
-                    <pic:cNvPicPr/>
-                  </pic:nvPicPr>
-                  <pic:blipFill>
-                    <a:blip r:embed="rId13"/>
-                    <a:stretch>
-                      <a:fillRect/>
-                    </a:stretch>
-                  </pic:blipFill>
-                  <pic:spPr>
-                    <a:xfrm>
-                      <a:off x="0" y="0"/>
-                      <a:ext cx="4930564" cy="2710397"/>
-                    </a:xfrm>
-                    <a:prstGeom prst="rect">
-                      <a:avLst/>
-                    </a:prstGeom>
-                  </pic:spPr>
-                </pic:pic>
-              </a:graphicData>
-            </a:graphic>
-          </wp:inline>
-        </w:drawing>
-      </w:r>
     </w:p>
     <w:p>
       <w:pPr>
@@ -2155,46 +1521,6 @@
           <w:rFonts w:ascii="Roboto" w:eastAsia="Roboto" w:hAnsi="Roboto" w:cs="Roboto"/>
         </w:rPr>
       </w:pPr>
-      <w:r>
-        <w:rPr>
-          <w:noProof/>
-        </w:rPr>
-        <w:drawing>
-          <wp:inline distT="0" distB="0" distL="0" distR="0" wp14:anchorId="7E37967C" wp14:editId="5ED9FCF0">
-            <wp:extent cx="4893733" cy="2683677"/>
-            <wp:effectExtent l="0" t="0" r="2540" b="2540"/>
-            <wp:docPr id="10" name="Image 10"/>
-            <wp:cNvGraphicFramePr>
-              <a:graphicFrameLocks xmlns:a="http://schemas.openxmlformats.org/drawingml/2006/main" noChangeAspect="1"/>
-            </wp:cNvGraphicFramePr>
-            <a:graphic xmlns:a="http://schemas.openxmlformats.org/drawingml/2006/main">
-              <a:graphicData uri="http://schemas.openxmlformats.org/drawingml/2006/picture">
-                <pic:pic xmlns:pic="http://schemas.openxmlformats.org/drawingml/2006/picture">
-                  <pic:nvPicPr>
-                    <pic:cNvPr id="1" name=""/>
-                    <pic:cNvPicPr/>
-                  </pic:nvPicPr>
-                  <pic:blipFill>
-                    <a:blip r:embed="rId14"/>
-                    <a:stretch>
-                      <a:fillRect/>
-                    </a:stretch>
-                  </pic:blipFill>
-                  <pic:spPr>
-                    <a:xfrm>
-                      <a:off x="0" y="0"/>
-                      <a:ext cx="4940722" cy="2709445"/>
-                    </a:xfrm>
-                    <a:prstGeom prst="rect">
-                      <a:avLst/>
-                    </a:prstGeom>
-                  </pic:spPr>
-                </pic:pic>
-              </a:graphicData>
-            </a:graphic>
-          </wp:inline>
-        </w:drawing>
-      </w:r>
     </w:p>
     <w:p>
       <w:pPr>
@@ -2341,6 +1667,153 @@
           <w:between w:val="nil"/>
         </w:pBdr>
         <w:jc w:val="center"/>
+        <w:rPr>
+          <w:rFonts w:ascii="Roboto" w:eastAsia="Roboto" w:hAnsi="Roboto" w:cs="Roboto"/>
+        </w:rPr>
+      </w:pPr>
+    </w:p>
+    <w:p>
+      <w:pPr>
+        <w:pBdr>
+          <w:top w:val="nil"/>
+          <w:left w:val="nil"/>
+          <w:bottom w:val="nil"/>
+          <w:right w:val="nil"/>
+          <w:between w:val="nil"/>
+        </w:pBdr>
+        <w:jc w:val="center"/>
+        <w:rPr>
+          <w:rFonts w:ascii="Roboto" w:eastAsia="Roboto" w:hAnsi="Roboto" w:cs="Roboto"/>
+        </w:rPr>
+      </w:pPr>
+    </w:p>
+    <w:p>
+      <w:pPr>
+        <w:pBdr>
+          <w:top w:val="nil"/>
+          <w:left w:val="nil"/>
+          <w:bottom w:val="nil"/>
+          <w:right w:val="nil"/>
+          <w:between w:val="nil"/>
+        </w:pBdr>
+        <w:jc w:val="center"/>
+        <w:rPr>
+          <w:rFonts w:ascii="Roboto" w:eastAsia="Roboto" w:hAnsi="Roboto" w:cs="Roboto"/>
+        </w:rPr>
+      </w:pPr>
+    </w:p>
+    <w:p>
+      <w:pPr>
+        <w:pBdr>
+          <w:top w:val="nil"/>
+          <w:left w:val="nil"/>
+          <w:bottom w:val="nil"/>
+          <w:right w:val="nil"/>
+          <w:between w:val="nil"/>
+        </w:pBdr>
+        <w:jc w:val="center"/>
+        <w:rPr>
+          <w:rFonts w:ascii="Roboto" w:eastAsia="Roboto" w:hAnsi="Roboto" w:cs="Roboto"/>
+        </w:rPr>
+      </w:pPr>
+    </w:p>
+    <w:p>
+      <w:pPr>
+        <w:pBdr>
+          <w:top w:val="nil"/>
+          <w:left w:val="nil"/>
+          <w:bottom w:val="nil"/>
+          <w:right w:val="nil"/>
+          <w:between w:val="nil"/>
+        </w:pBdr>
+        <w:jc w:val="center"/>
+        <w:rPr>
+          <w:rFonts w:ascii="Roboto" w:eastAsia="Roboto" w:hAnsi="Roboto" w:cs="Roboto"/>
+        </w:rPr>
+      </w:pPr>
+    </w:p>
+    <w:p>
+      <w:pPr>
+        <w:pBdr>
+          <w:top w:val="nil"/>
+          <w:left w:val="nil"/>
+          <w:bottom w:val="nil"/>
+          <w:right w:val="nil"/>
+          <w:between w:val="nil"/>
+        </w:pBdr>
+        <w:jc w:val="center"/>
+        <w:rPr>
+          <w:rFonts w:ascii="Roboto" w:eastAsia="Roboto" w:hAnsi="Roboto" w:cs="Roboto"/>
+        </w:rPr>
+      </w:pPr>
+    </w:p>
+    <w:p>
+      <w:pPr>
+        <w:pBdr>
+          <w:top w:val="nil"/>
+          <w:left w:val="nil"/>
+          <w:bottom w:val="nil"/>
+          <w:right w:val="nil"/>
+          <w:between w:val="nil"/>
+        </w:pBdr>
+        <w:jc w:val="center"/>
+        <w:rPr>
+          <w:rFonts w:ascii="Roboto" w:eastAsia="Roboto" w:hAnsi="Roboto" w:cs="Roboto"/>
+        </w:rPr>
+      </w:pPr>
+    </w:p>
+    <w:p>
+      <w:pPr>
+        <w:pBdr>
+          <w:top w:val="nil"/>
+          <w:left w:val="nil"/>
+          <w:bottom w:val="nil"/>
+          <w:right w:val="nil"/>
+          <w:between w:val="nil"/>
+        </w:pBdr>
+        <w:jc w:val="center"/>
+        <w:rPr>
+          <w:rFonts w:ascii="Roboto" w:eastAsia="Roboto" w:hAnsi="Roboto" w:cs="Roboto"/>
+        </w:rPr>
+      </w:pPr>
+    </w:p>
+    <w:p>
+      <w:pPr>
+        <w:pBdr>
+          <w:top w:val="nil"/>
+          <w:left w:val="nil"/>
+          <w:bottom w:val="nil"/>
+          <w:right w:val="nil"/>
+          <w:between w:val="nil"/>
+        </w:pBdr>
+        <w:rPr>
+          <w:rFonts w:ascii="Roboto" w:eastAsia="Roboto" w:hAnsi="Roboto" w:cs="Roboto"/>
+        </w:rPr>
+      </w:pPr>
+    </w:p>
+    <w:p>
+      <w:pPr>
+        <w:pBdr>
+          <w:top w:val="nil"/>
+          <w:left w:val="nil"/>
+          <w:bottom w:val="nil"/>
+          <w:right w:val="nil"/>
+          <w:between w:val="nil"/>
+        </w:pBdr>
+        <w:rPr>
+          <w:rFonts w:ascii="Roboto" w:eastAsia="Roboto" w:hAnsi="Roboto" w:cs="Roboto"/>
+        </w:rPr>
+      </w:pPr>
+    </w:p>
+    <w:p>
+      <w:pPr>
+        <w:pBdr>
+          <w:top w:val="nil"/>
+          <w:left w:val="nil"/>
+          <w:bottom w:val="nil"/>
+          <w:right w:val="nil"/>
+          <w:between w:val="nil"/>
+        </w:pBdr>
         <w:rPr>
           <w:rFonts w:ascii="Roboto" w:eastAsia="Roboto" w:hAnsi="Roboto" w:cs="Roboto"/>
         </w:rPr>
@@ -2559,6 +2032,9 @@
         </w:tc>
       </w:tr>
       <w:tr>
+        <w:trPr>
+          <w:trHeight w:val="1558"/>
+        </w:trPr>
         <w:tc>
           <w:tcPr>
             <w:tcW w:w="3009" w:type="dxa"/>
@@ -2583,7 +2059,7 @@
               <w:spacing w:after="0" w:line="240" w:lineRule="auto"/>
             </w:pPr>
             <w:r>
-              <w:t>Editions des fiches de paies</w:t>
+              <w:t>Création, gestion et validation de notes de frais.</w:t>
             </w:r>
           </w:p>
           <w:p>
@@ -2599,32 +2075,7 @@
               <w:spacing w:after="0" w:line="240" w:lineRule="auto"/>
             </w:pPr>
             <w:r>
-              <w:t xml:space="preserve">Accès libre </w:t>
-            </w:r>
-            <w:r>
-              <w:t>sur les données personnelles a chacun</w:t>
-            </w:r>
-          </w:p>
-          <w:p>
-            <w:pPr>
-              <w:widowControl w:val="0"/>
-              <w:pBdr>
-                <w:top w:val="nil"/>
-                <w:left w:val="nil"/>
-                <w:bottom w:val="nil"/>
-                <w:right w:val="nil"/>
-                <w:between w:val="nil"/>
-              </w:pBdr>
-              <w:spacing w:after="0" w:line="240" w:lineRule="auto"/>
-            </w:pPr>
-            <w:r>
-              <w:t xml:space="preserve">Gestion autonome de la base de </w:t>
-            </w:r>
-            <w:r>
-              <w:t>données</w:t>
-            </w:r>
-            <w:r>
-              <w:t xml:space="preserve"> en interne</w:t>
+              <w:t>Gestions des comptes utilisateurs</w:t>
             </w:r>
           </w:p>
         </w:tc>
@@ -2674,22 +2125,6 @@
               <w:t>Sécuritaire</w:t>
             </w:r>
           </w:p>
-          <w:p>
-            <w:pPr>
-              <w:widowControl w:val="0"/>
-              <w:pBdr>
-                <w:top w:val="nil"/>
-                <w:left w:val="nil"/>
-                <w:bottom w:val="nil"/>
-                <w:right w:val="nil"/>
-                <w:between w:val="nil"/>
-              </w:pBdr>
-              <w:spacing w:line="240" w:lineRule="auto"/>
-            </w:pPr>
-            <w:r>
-              <w:t>Editions de document sous format .PDF</w:t>
-            </w:r>
-          </w:p>
         </w:tc>
         <w:tc>
           <w:tcPr>
@@ -2721,6 +2156,9 @@
             <w:r>
               <w:t>, sans avoir recours un CMS</w:t>
             </w:r>
+            <w:r>
+              <w:t>. Sur la base des connaissances de l’équipe.</w:t>
+            </w:r>
           </w:p>
           <w:p>
             <w:pPr>
@@ -2747,25 +2185,53 @@
         <w:t xml:space="preserve">pour une utilisation interne, </w:t>
       </w:r>
       <w:r>
-        <w:t xml:space="preserve">sans aide extérieur comme un CMS. L’application sera </w:t>
+        <w:t>sans aide extérieur comme un CMS.</w:t>
+      </w:r>
+      <w:r>
+        <w:t xml:space="preserve"> </w:t>
+      </w:r>
+    </w:p>
+    <w:p>
+      <w:r>
+        <w:t xml:space="preserve">L’application sera </w:t>
       </w:r>
       <w:r>
         <w:t>développée</w:t>
       </w:r>
       <w:r>
-        <w:t xml:space="preserve"> en Windows Form</w:t>
-      </w:r>
-      <w:r>
-        <w:t xml:space="preserve"> dans le langage C# avec comme API d’édition de PDF : </w:t>
-      </w:r>
-      <w:r>
-        <w:t>IText Sharp</w:t>
+        <w:t xml:space="preserve"> sous PHP – HTML et CSS</w:t>
+      </w:r>
+      <w:r>
+        <w:t>, l’utilisation</w:t>
+      </w:r>
+      <w:r>
+        <w:t xml:space="preserve"> de Bootstrap</w:t>
+      </w:r>
+      <w:r>
+        <w:t xml:space="preserve"> sera </w:t>
+      </w:r>
+      <w:r>
+        <w:t>utilisée</w:t>
+      </w:r>
+      <w:r>
+        <w:t xml:space="preserve"> pour le design responsive</w:t>
+      </w:r>
+      <w:r>
+        <w:t>, en ce qui concerne les base de données, les connexion seront supporté par</w:t>
+      </w:r>
+      <w:r>
+        <w:t xml:space="preserve"> le Framework Genos</w:t>
       </w:r>
       <w:r>
         <w:t>.</w:t>
       </w:r>
       <w:r>
-        <w:t xml:space="preserve"> La base de </w:t>
+        <w:t xml:space="preserve"> </w:t>
+      </w:r>
+    </w:p>
+    <w:p>
+      <w:r>
+        <w:t xml:space="preserve">La base de </w:t>
       </w:r>
       <w:r>
         <w:t>données</w:t>
@@ -2822,28 +2288,30 @@
     </w:p>
     <w:p>
       <w:r>
-        <w:t>L</w:t>
-      </w:r>
-      <w:r>
-        <w:t>e logiciel devra êtr</w:t>
-      </w:r>
-      <w:r>
-        <w:t>e déployés sur des postes de type Windows 7 – Windows 10</w:t>
-      </w:r>
-      <w:r>
-        <w:t xml:space="preserve">, il devra être disponible pour tous les usagers qui ont recours aux fiches de paies ainsi qu’au comptable. La base de </w:t>
-      </w:r>
-      <w:r>
-        <w:t>données</w:t>
-      </w:r>
-      <w:r>
-        <w:t xml:space="preserve"> quand elle sera </w:t>
-      </w:r>
-      <w:r>
-        <w:t>hébergée</w:t>
-      </w:r>
-      <w:r>
-        <w:t xml:space="preserve"> dans l’un des serveurs déjà présents sur place.</w:t>
+        <w:t xml:space="preserve">L’application devra être accessible via </w:t>
+      </w:r>
+      <w:r>
+        <w:t>les navigateurs suivants : Google Chrome – Mozilla Firefox – Internet Explorer – Microsoft Edge</w:t>
+      </w:r>
+      <w:r>
+        <w:t xml:space="preserve">. </w:t>
+      </w:r>
+    </w:p>
+    <w:p>
+      <w:r>
+        <w:t xml:space="preserve">Le site doit pouvoir tourner sur le matériel présent sur place </w:t>
+      </w:r>
+      <w:r>
+        <w:t>à</w:t>
+      </w:r>
+      <w:r>
+        <w:t xml:space="preserve"> la M2L</w:t>
+      </w:r>
+      <w:r>
+        <w:t>, il devra aussi être compatible avec les</w:t>
+      </w:r>
+      <w:r>
+        <w:t xml:space="preserve"> appareils au format smartphone.</w:t>
       </w:r>
     </w:p>
     <w:p>
@@ -2915,13 +2383,7 @@
         <w:t xml:space="preserve">Accessible </w:t>
       </w:r>
       <w:r>
-        <w:t>à</w:t>
-      </w:r>
-      <w:r>
-        <w:t xml:space="preserve"> </w:t>
-      </w:r>
-      <w:r>
-        <w:t>tout le monde</w:t>
+        <w:t>aux salariés de chaque ligues</w:t>
       </w:r>
     </w:p>
     <w:p>
@@ -2933,7 +2395,13 @@
         </w:numPr>
       </w:pPr>
       <w:r>
-        <w:t>Le compte « Comptable » :</w:t>
+        <w:t>Le compte « </w:t>
+      </w:r>
+      <w:r>
+        <w:t>Directeur</w:t>
+      </w:r>
+      <w:r>
+        <w:t> » :</w:t>
       </w:r>
     </w:p>
     <w:p>
@@ -2945,7 +2413,10 @@
         </w:numPr>
       </w:pPr>
       <w:r>
-        <w:t>Accessible au directeur de la M2L et au comptable</w:t>
+        <w:t xml:space="preserve">Accessible </w:t>
+      </w:r>
+      <w:r>
+        <w:t>aux directeurs des différentes ligues</w:t>
       </w:r>
     </w:p>
     <w:p>
@@ -2972,9 +2443,14 @@
         <w:t>Accessible au Technicien I.T.</w:t>
       </w:r>
     </w:p>
-    <w:p/>
-    <w:p/>
-    <w:p/>
+    <w:p>
+      <w:r>
+        <w:t xml:space="preserve">Les comptes devront posséder </w:t>
+      </w:r>
+      <w:r>
+        <w:t>un salage et un cryptage sur les mots de passes.</w:t>
+      </w:r>
+    </w:p>
     <w:p/>
     <w:sectPr>
       <w:pgSz w:w="11906" w:h="16838"/>

</xml_diff>

<commit_message>
Ajout du Zoning.pptx + finition du cahier des charges
</commit_message>
<xml_diff>
--- a/Documentation/01a_Cahier_des_charges.docx
+++ b/Documentation/01a_Cahier_des_charges.docx
@@ -692,7 +692,15 @@
         <w:t>à</w:t>
       </w:r>
       <w:r>
-        <w:t xml:space="preserve"> chaque ligues.</w:t>
+        <w:t xml:space="preserve"> chaque </w:t>
+      </w:r>
+      <w:proofErr w:type="gramStart"/>
+      <w:r>
+        <w:t>ligues</w:t>
+      </w:r>
+      <w:proofErr w:type="gramEnd"/>
+      <w:r>
+        <w:t>.</w:t>
       </w:r>
     </w:p>
     <w:p>
@@ -850,8 +858,6 @@
             <w:r>
               <w:t xml:space="preserve"> et fonctionnelles</w:t>
             </w:r>
-            <w:bookmarkStart w:id="0" w:name="_GoBack"/>
-            <w:bookmarkEnd w:id="0"/>
           </w:p>
         </w:tc>
         <w:tc>
@@ -1286,10 +1292,10 @@
           <w:noProof/>
         </w:rPr>
         <w:drawing>
-          <wp:inline distT="0" distB="0" distL="0" distR="0" wp14:anchorId="2FBAD47C" wp14:editId="288B9C78">
-            <wp:extent cx="5760720" cy="2261870"/>
-            <wp:effectExtent l="0" t="0" r="0" b="5080"/>
-            <wp:docPr id="12" name="Image 12"/>
+          <wp:inline distT="0" distB="0" distL="0" distR="0" wp14:anchorId="3D591515" wp14:editId="0E2080C5">
+            <wp:extent cx="5636526" cy="2386452"/>
+            <wp:effectExtent l="0" t="0" r="2540" b="0"/>
+            <wp:docPr id="2" name="Image 2"/>
             <wp:cNvGraphicFramePr>
               <a:graphicFrameLocks xmlns:a="http://schemas.openxmlformats.org/drawingml/2006/main" noChangeAspect="1"/>
             </wp:cNvGraphicFramePr>
@@ -1309,7 +1315,7 @@
                   <pic:spPr>
                     <a:xfrm>
                       <a:off x="0" y="0"/>
-                      <a:ext cx="5760720" cy="2261870"/>
+                      <a:ext cx="5659882" cy="2396341"/>
                     </a:xfrm>
                     <a:prstGeom prst="rect">
                       <a:avLst/>
@@ -1327,7 +1333,6 @@
     <w:p/>
     <w:p/>
     <w:p/>
-    <w:p/>
     <w:p>
       <w:pPr>
         <w:pStyle w:val="Paragraphedeliste"/>
@@ -1459,391 +1464,2014 @@
         <w:rPr>
           <w:rFonts w:ascii="Roboto" w:eastAsia="Roboto" w:hAnsi="Roboto" w:cs="Roboto"/>
         </w:rPr>
-        <w:t> : Zoning1.0.pptx.</w:t>
-      </w:r>
-    </w:p>
-    <w:p>
-      <w:pPr>
-        <w:pBdr>
-          <w:top w:val="nil"/>
-          <w:left w:val="nil"/>
-          <w:bottom w:val="nil"/>
-          <w:right w:val="nil"/>
-          <w:between w:val="nil"/>
-        </w:pBdr>
-        <w:jc w:val="center"/>
-        <w:rPr>
-          <w:rFonts w:ascii="Roboto" w:eastAsia="Roboto" w:hAnsi="Roboto" w:cs="Roboto"/>
-        </w:rPr>
-      </w:pPr>
-    </w:p>
-    <w:p>
-      <w:pPr>
-        <w:pBdr>
-          <w:top w:val="nil"/>
-          <w:left w:val="nil"/>
-          <w:bottom w:val="nil"/>
-          <w:right w:val="nil"/>
-          <w:between w:val="nil"/>
-        </w:pBdr>
-        <w:jc w:val="center"/>
-        <w:rPr>
-          <w:rFonts w:ascii="Roboto" w:eastAsia="Roboto" w:hAnsi="Roboto" w:cs="Roboto"/>
-        </w:rPr>
-      </w:pPr>
-    </w:p>
-    <w:p>
-      <w:pPr>
-        <w:pBdr>
-          <w:top w:val="nil"/>
-          <w:left w:val="nil"/>
-          <w:bottom w:val="nil"/>
-          <w:right w:val="nil"/>
-          <w:between w:val="nil"/>
-        </w:pBdr>
-        <w:jc w:val="center"/>
-        <w:rPr>
-          <w:rFonts w:ascii="Roboto" w:eastAsia="Roboto" w:hAnsi="Roboto" w:cs="Roboto"/>
-        </w:rPr>
-      </w:pPr>
-    </w:p>
-    <w:p>
-      <w:pPr>
-        <w:pBdr>
-          <w:top w:val="nil"/>
-          <w:left w:val="nil"/>
-          <w:bottom w:val="nil"/>
-          <w:right w:val="nil"/>
-          <w:between w:val="nil"/>
-        </w:pBdr>
-        <w:jc w:val="center"/>
-        <w:rPr>
-          <w:rFonts w:ascii="Roboto" w:eastAsia="Roboto" w:hAnsi="Roboto" w:cs="Roboto"/>
-        </w:rPr>
-      </w:pPr>
-    </w:p>
-    <w:p>
-      <w:pPr>
-        <w:pBdr>
-          <w:top w:val="nil"/>
-          <w:left w:val="nil"/>
-          <w:bottom w:val="nil"/>
-          <w:right w:val="nil"/>
-          <w:between w:val="nil"/>
-        </w:pBdr>
-        <w:jc w:val="center"/>
-        <w:rPr>
-          <w:rFonts w:ascii="Roboto" w:eastAsia="Roboto" w:hAnsi="Roboto" w:cs="Roboto"/>
-        </w:rPr>
-      </w:pPr>
-    </w:p>
-    <w:p>
-      <w:pPr>
-        <w:pBdr>
-          <w:top w:val="nil"/>
-          <w:left w:val="nil"/>
-          <w:bottom w:val="nil"/>
-          <w:right w:val="nil"/>
-          <w:between w:val="nil"/>
-        </w:pBdr>
-        <w:jc w:val="center"/>
-        <w:rPr>
-          <w:rFonts w:ascii="Roboto" w:eastAsia="Roboto" w:hAnsi="Roboto" w:cs="Roboto"/>
-        </w:rPr>
-      </w:pPr>
-    </w:p>
-    <w:p>
-      <w:pPr>
-        <w:pBdr>
-          <w:top w:val="nil"/>
-          <w:left w:val="nil"/>
-          <w:bottom w:val="nil"/>
-          <w:right w:val="nil"/>
-          <w:between w:val="nil"/>
-        </w:pBdr>
-        <w:jc w:val="center"/>
-        <w:rPr>
-          <w:rFonts w:ascii="Roboto" w:eastAsia="Roboto" w:hAnsi="Roboto" w:cs="Roboto"/>
-        </w:rPr>
-      </w:pPr>
-    </w:p>
-    <w:p>
-      <w:pPr>
-        <w:pBdr>
-          <w:top w:val="nil"/>
-          <w:left w:val="nil"/>
-          <w:bottom w:val="nil"/>
-          <w:right w:val="nil"/>
-          <w:between w:val="nil"/>
-        </w:pBdr>
-        <w:jc w:val="center"/>
-        <w:rPr>
-          <w:rFonts w:ascii="Roboto" w:eastAsia="Roboto" w:hAnsi="Roboto" w:cs="Roboto"/>
-        </w:rPr>
-      </w:pPr>
-    </w:p>
-    <w:p>
-      <w:pPr>
-        <w:pBdr>
-          <w:top w:val="nil"/>
-          <w:left w:val="nil"/>
-          <w:bottom w:val="nil"/>
-          <w:right w:val="nil"/>
-          <w:between w:val="nil"/>
-        </w:pBdr>
-        <w:jc w:val="center"/>
-        <w:rPr>
-          <w:rFonts w:ascii="Roboto" w:eastAsia="Roboto" w:hAnsi="Roboto" w:cs="Roboto"/>
-        </w:rPr>
-      </w:pPr>
-    </w:p>
-    <w:p>
-      <w:pPr>
-        <w:pBdr>
-          <w:top w:val="nil"/>
-          <w:left w:val="nil"/>
-          <w:bottom w:val="nil"/>
-          <w:right w:val="nil"/>
-          <w:between w:val="nil"/>
-        </w:pBdr>
-        <w:jc w:val="center"/>
-        <w:rPr>
-          <w:rFonts w:ascii="Roboto" w:eastAsia="Roboto" w:hAnsi="Roboto" w:cs="Roboto"/>
-        </w:rPr>
-      </w:pPr>
-    </w:p>
-    <w:p>
-      <w:pPr>
-        <w:pBdr>
-          <w:top w:val="nil"/>
-          <w:left w:val="nil"/>
-          <w:bottom w:val="nil"/>
-          <w:right w:val="nil"/>
-          <w:between w:val="nil"/>
-        </w:pBdr>
-        <w:jc w:val="center"/>
-        <w:rPr>
-          <w:rFonts w:ascii="Roboto" w:eastAsia="Roboto" w:hAnsi="Roboto" w:cs="Roboto"/>
-        </w:rPr>
-      </w:pPr>
-    </w:p>
-    <w:p>
-      <w:pPr>
-        <w:pBdr>
-          <w:top w:val="nil"/>
-          <w:left w:val="nil"/>
-          <w:bottom w:val="nil"/>
-          <w:right w:val="nil"/>
-          <w:between w:val="nil"/>
-        </w:pBdr>
-        <w:jc w:val="center"/>
-        <w:rPr>
-          <w:rFonts w:ascii="Roboto" w:eastAsia="Roboto" w:hAnsi="Roboto" w:cs="Roboto"/>
-        </w:rPr>
-      </w:pPr>
-    </w:p>
-    <w:p>
-      <w:pPr>
-        <w:pBdr>
-          <w:top w:val="nil"/>
-          <w:left w:val="nil"/>
-          <w:bottom w:val="nil"/>
-          <w:right w:val="nil"/>
-          <w:between w:val="nil"/>
-        </w:pBdr>
-        <w:jc w:val="center"/>
-        <w:rPr>
-          <w:rFonts w:ascii="Roboto" w:eastAsia="Roboto" w:hAnsi="Roboto" w:cs="Roboto"/>
-        </w:rPr>
-      </w:pPr>
-    </w:p>
-    <w:p>
-      <w:pPr>
-        <w:pBdr>
-          <w:top w:val="nil"/>
-          <w:left w:val="nil"/>
-          <w:bottom w:val="nil"/>
-          <w:right w:val="nil"/>
-          <w:between w:val="nil"/>
-        </w:pBdr>
-        <w:jc w:val="center"/>
-        <w:rPr>
-          <w:rFonts w:ascii="Roboto" w:eastAsia="Roboto" w:hAnsi="Roboto" w:cs="Roboto"/>
-        </w:rPr>
-      </w:pPr>
-    </w:p>
-    <w:p>
-      <w:pPr>
-        <w:pBdr>
-          <w:top w:val="nil"/>
-          <w:left w:val="nil"/>
-          <w:bottom w:val="nil"/>
-          <w:right w:val="nil"/>
-          <w:between w:val="nil"/>
-        </w:pBdr>
-        <w:jc w:val="center"/>
-        <w:rPr>
-          <w:rFonts w:ascii="Roboto" w:eastAsia="Roboto" w:hAnsi="Roboto" w:cs="Roboto"/>
-        </w:rPr>
-      </w:pPr>
-    </w:p>
-    <w:p>
-      <w:pPr>
-        <w:pBdr>
-          <w:top w:val="nil"/>
-          <w:left w:val="nil"/>
-          <w:bottom w:val="nil"/>
-          <w:right w:val="nil"/>
-          <w:between w:val="nil"/>
-        </w:pBdr>
-        <w:jc w:val="center"/>
-        <w:rPr>
-          <w:rFonts w:ascii="Roboto" w:eastAsia="Roboto" w:hAnsi="Roboto" w:cs="Roboto"/>
-        </w:rPr>
-      </w:pPr>
-    </w:p>
-    <w:p>
-      <w:pPr>
-        <w:pBdr>
-          <w:top w:val="nil"/>
-          <w:left w:val="nil"/>
-          <w:bottom w:val="nil"/>
-          <w:right w:val="nil"/>
-          <w:between w:val="nil"/>
-        </w:pBdr>
-        <w:jc w:val="center"/>
-        <w:rPr>
-          <w:rFonts w:ascii="Roboto" w:eastAsia="Roboto" w:hAnsi="Roboto" w:cs="Roboto"/>
-        </w:rPr>
-      </w:pPr>
-    </w:p>
-    <w:p>
-      <w:pPr>
-        <w:pBdr>
-          <w:top w:val="nil"/>
-          <w:left w:val="nil"/>
-          <w:bottom w:val="nil"/>
-          <w:right w:val="nil"/>
-          <w:between w:val="nil"/>
-        </w:pBdr>
-        <w:jc w:val="center"/>
-        <w:rPr>
-          <w:rFonts w:ascii="Roboto" w:eastAsia="Roboto" w:hAnsi="Roboto" w:cs="Roboto"/>
-        </w:rPr>
-      </w:pPr>
-    </w:p>
-    <w:p>
-      <w:pPr>
-        <w:pBdr>
-          <w:top w:val="nil"/>
-          <w:left w:val="nil"/>
-          <w:bottom w:val="nil"/>
-          <w:right w:val="nil"/>
-          <w:between w:val="nil"/>
-        </w:pBdr>
-        <w:jc w:val="center"/>
-        <w:rPr>
-          <w:rFonts w:ascii="Roboto" w:eastAsia="Roboto" w:hAnsi="Roboto" w:cs="Roboto"/>
-        </w:rPr>
-      </w:pPr>
-    </w:p>
-    <w:p>
-      <w:pPr>
-        <w:pBdr>
-          <w:top w:val="nil"/>
-          <w:left w:val="nil"/>
-          <w:bottom w:val="nil"/>
-          <w:right w:val="nil"/>
-          <w:between w:val="nil"/>
-        </w:pBdr>
-        <w:jc w:val="center"/>
-        <w:rPr>
-          <w:rFonts w:ascii="Roboto" w:eastAsia="Roboto" w:hAnsi="Roboto" w:cs="Roboto"/>
-        </w:rPr>
-      </w:pPr>
-    </w:p>
-    <w:p>
-      <w:pPr>
-        <w:pBdr>
-          <w:top w:val="nil"/>
-          <w:left w:val="nil"/>
-          <w:bottom w:val="nil"/>
-          <w:right w:val="nil"/>
-          <w:between w:val="nil"/>
-        </w:pBdr>
-        <w:jc w:val="center"/>
-        <w:rPr>
-          <w:rFonts w:ascii="Roboto" w:eastAsia="Roboto" w:hAnsi="Roboto" w:cs="Roboto"/>
-        </w:rPr>
-      </w:pPr>
-    </w:p>
-    <w:p>
-      <w:pPr>
-        <w:pBdr>
-          <w:top w:val="nil"/>
-          <w:left w:val="nil"/>
-          <w:bottom w:val="nil"/>
-          <w:right w:val="nil"/>
-          <w:between w:val="nil"/>
-        </w:pBdr>
-        <w:rPr>
-          <w:rFonts w:ascii="Roboto" w:eastAsia="Roboto" w:hAnsi="Roboto" w:cs="Roboto"/>
-        </w:rPr>
-      </w:pPr>
-    </w:p>
-    <w:p>
-      <w:pPr>
-        <w:pBdr>
-          <w:top w:val="nil"/>
-          <w:left w:val="nil"/>
-          <w:bottom w:val="nil"/>
-          <w:right w:val="nil"/>
-          <w:between w:val="nil"/>
-        </w:pBdr>
-        <w:rPr>
-          <w:rFonts w:ascii="Roboto" w:eastAsia="Roboto" w:hAnsi="Roboto" w:cs="Roboto"/>
-        </w:rPr>
-      </w:pPr>
-    </w:p>
-    <w:p>
-      <w:pPr>
-        <w:pBdr>
-          <w:top w:val="nil"/>
-          <w:left w:val="nil"/>
-          <w:bottom w:val="nil"/>
-          <w:right w:val="nil"/>
-          <w:between w:val="nil"/>
-        </w:pBdr>
-        <w:rPr>
-          <w:rFonts w:ascii="Roboto" w:eastAsia="Roboto" w:hAnsi="Roboto" w:cs="Roboto"/>
-        </w:rPr>
-      </w:pPr>
-    </w:p>
-    <w:p>
-      <w:pPr>
-        <w:pBdr>
-          <w:top w:val="nil"/>
-          <w:left w:val="nil"/>
-          <w:bottom w:val="nil"/>
-          <w:right w:val="nil"/>
-          <w:between w:val="nil"/>
-        </w:pBdr>
-        <w:jc w:val="center"/>
-        <w:rPr>
-          <w:rFonts w:ascii="Roboto" w:eastAsia="Roboto" w:hAnsi="Roboto" w:cs="Roboto"/>
-        </w:rPr>
-      </w:pPr>
-    </w:p>
-    <w:p>
-      <w:pPr>
-        <w:pBdr>
-          <w:top w:val="nil"/>
-          <w:left w:val="nil"/>
-          <w:bottom w:val="nil"/>
-          <w:right w:val="nil"/>
-          <w:between w:val="nil"/>
-        </w:pBdr>
-        <w:jc w:val="center"/>
+        <w:t> : Zoning.pptx.</w:t>
+      </w:r>
+    </w:p>
+    <w:p>
+      <w:pPr>
+        <w:pBdr>
+          <w:top w:val="nil"/>
+          <w:left w:val="nil"/>
+          <w:bottom w:val="nil"/>
+          <w:right w:val="nil"/>
+          <w:between w:val="nil"/>
+        </w:pBdr>
+        <w:jc w:val="center"/>
+        <w:rPr>
+          <w:rFonts w:ascii="Roboto" w:eastAsia="Roboto" w:hAnsi="Roboto" w:cs="Roboto"/>
+        </w:rPr>
+      </w:pPr>
+    </w:p>
+    <w:p>
+      <w:pPr>
+        <w:pBdr>
+          <w:top w:val="nil"/>
+          <w:left w:val="nil"/>
+          <w:bottom w:val="nil"/>
+          <w:right w:val="nil"/>
+          <w:between w:val="nil"/>
+        </w:pBdr>
+        <w:jc w:val="center"/>
+        <w:rPr>
+          <w:rFonts w:ascii="Roboto" w:eastAsia="Roboto" w:hAnsi="Roboto" w:cs="Roboto"/>
+        </w:rPr>
+      </w:pPr>
+    </w:p>
+    <w:p>
+      <w:pPr>
+        <w:pBdr>
+          <w:top w:val="nil"/>
+          <w:left w:val="nil"/>
+          <w:bottom w:val="nil"/>
+          <w:right w:val="nil"/>
+          <w:between w:val="nil"/>
+        </w:pBdr>
+        <w:jc w:val="center"/>
+        <w:rPr>
+          <w:rFonts w:ascii="Roboto" w:eastAsia="Roboto" w:hAnsi="Roboto" w:cs="Roboto"/>
+        </w:rPr>
+      </w:pPr>
+      <w:r>
+        <w:rPr>
+          <w:noProof/>
+        </w:rPr>
+        <w:drawing>
+          <wp:inline distT="0" distB="0" distL="0" distR="0" wp14:anchorId="0F25FDE4" wp14:editId="123FFCA8">
+            <wp:extent cx="4595028" cy="6106886"/>
+            <wp:effectExtent l="0" t="0" r="0" b="8255"/>
+            <wp:docPr id="3" name="Image 3"/>
+            <wp:cNvGraphicFramePr>
+              <a:graphicFrameLocks xmlns:a="http://schemas.openxmlformats.org/drawingml/2006/main" noChangeAspect="1"/>
+            </wp:cNvGraphicFramePr>
+            <a:graphic xmlns:a="http://schemas.openxmlformats.org/drawingml/2006/main">
+              <a:graphicData uri="http://schemas.openxmlformats.org/drawingml/2006/picture">
+                <pic:pic xmlns:pic="http://schemas.openxmlformats.org/drawingml/2006/picture">
+                  <pic:nvPicPr>
+                    <pic:cNvPr id="1" name=""/>
+                    <pic:cNvPicPr/>
+                  </pic:nvPicPr>
+                  <pic:blipFill>
+                    <a:blip r:embed="rId8"/>
+                    <a:stretch>
+                      <a:fillRect/>
+                    </a:stretch>
+                  </pic:blipFill>
+                  <pic:spPr>
+                    <a:xfrm>
+                      <a:off x="0" y="0"/>
+                      <a:ext cx="4608309" cy="6124537"/>
+                    </a:xfrm>
+                    <a:prstGeom prst="rect">
+                      <a:avLst/>
+                    </a:prstGeom>
+                  </pic:spPr>
+                </pic:pic>
+              </a:graphicData>
+            </a:graphic>
+          </wp:inline>
+        </w:drawing>
+      </w:r>
+    </w:p>
+    <w:p>
+      <w:pPr>
+        <w:pBdr>
+          <w:top w:val="nil"/>
+          <w:left w:val="nil"/>
+          <w:bottom w:val="nil"/>
+          <w:right w:val="nil"/>
+          <w:between w:val="nil"/>
+        </w:pBdr>
+        <w:jc w:val="center"/>
+        <w:rPr>
+          <w:rFonts w:ascii="Roboto" w:eastAsia="Roboto" w:hAnsi="Roboto" w:cs="Roboto"/>
+        </w:rPr>
+      </w:pPr>
+    </w:p>
+    <w:p>
+      <w:pPr>
+        <w:pBdr>
+          <w:top w:val="nil"/>
+          <w:left w:val="nil"/>
+          <w:bottom w:val="nil"/>
+          <w:right w:val="nil"/>
+          <w:between w:val="nil"/>
+        </w:pBdr>
+        <w:jc w:val="center"/>
+        <w:rPr>
+          <w:rFonts w:ascii="Roboto" w:eastAsia="Roboto" w:hAnsi="Roboto" w:cs="Roboto"/>
+        </w:rPr>
+      </w:pPr>
+    </w:p>
+    <w:p>
+      <w:pPr>
+        <w:pBdr>
+          <w:top w:val="nil"/>
+          <w:left w:val="nil"/>
+          <w:bottom w:val="nil"/>
+          <w:right w:val="nil"/>
+          <w:between w:val="nil"/>
+        </w:pBdr>
+        <w:jc w:val="center"/>
+        <w:rPr>
+          <w:rFonts w:ascii="Roboto" w:eastAsia="Roboto" w:hAnsi="Roboto" w:cs="Roboto"/>
+        </w:rPr>
+      </w:pPr>
+      <w:r>
+        <w:rPr>
+          <w:noProof/>
+        </w:rPr>
+        <w:lastRenderedPageBreak/>
+        <w:drawing>
+          <wp:anchor distT="0" distB="0" distL="114300" distR="114300" simplePos="0" relativeHeight="251658240" behindDoc="1" locked="0" layoutInCell="1" allowOverlap="1" wp14:anchorId="584AF49A" wp14:editId="62B0683B">
+            <wp:simplePos x="0" y="0"/>
+            <wp:positionH relativeFrom="margin">
+              <wp:posOffset>-540566</wp:posOffset>
+            </wp:positionH>
+            <wp:positionV relativeFrom="paragraph">
+              <wp:posOffset>-649424</wp:posOffset>
+            </wp:positionV>
+            <wp:extent cx="3772006" cy="5105400"/>
+            <wp:effectExtent l="0" t="0" r="0" b="0"/>
+            <wp:wrapNone/>
+            <wp:docPr id="4" name="Image 4"/>
+            <wp:cNvGraphicFramePr>
+              <a:graphicFrameLocks xmlns:a="http://schemas.openxmlformats.org/drawingml/2006/main" noChangeAspect="1"/>
+            </wp:cNvGraphicFramePr>
+            <a:graphic xmlns:a="http://schemas.openxmlformats.org/drawingml/2006/main">
+              <a:graphicData uri="http://schemas.openxmlformats.org/drawingml/2006/picture">
+                <pic:pic xmlns:pic="http://schemas.openxmlformats.org/drawingml/2006/picture">
+                  <pic:nvPicPr>
+                    <pic:cNvPr id="1" name=""/>
+                    <pic:cNvPicPr/>
+                  </pic:nvPicPr>
+                  <pic:blipFill>
+                    <a:blip r:embed="rId9">
+                      <a:extLst>
+                        <a:ext uri="{28A0092B-C50C-407E-A947-70E740481C1C}">
+                          <a14:useLocalDpi xmlns:a14="http://schemas.microsoft.com/office/drawing/2010/main" val="0"/>
+                        </a:ext>
+                      </a:extLst>
+                    </a:blip>
+                    <a:stretch>
+                      <a:fillRect/>
+                    </a:stretch>
+                  </pic:blipFill>
+                  <pic:spPr>
+                    <a:xfrm>
+                      <a:off x="0" y="0"/>
+                      <a:ext cx="3777745" cy="5113168"/>
+                    </a:xfrm>
+                    <a:prstGeom prst="rect">
+                      <a:avLst/>
+                    </a:prstGeom>
+                  </pic:spPr>
+                </pic:pic>
+              </a:graphicData>
+            </a:graphic>
+            <wp14:sizeRelH relativeFrom="margin">
+              <wp14:pctWidth>0</wp14:pctWidth>
+            </wp14:sizeRelH>
+            <wp14:sizeRelV relativeFrom="margin">
+              <wp14:pctHeight>0</wp14:pctHeight>
+            </wp14:sizeRelV>
+          </wp:anchor>
+        </w:drawing>
+      </w:r>
+    </w:p>
+    <w:p>
+      <w:pPr>
+        <w:pBdr>
+          <w:top w:val="nil"/>
+          <w:left w:val="nil"/>
+          <w:bottom w:val="nil"/>
+          <w:right w:val="nil"/>
+          <w:between w:val="nil"/>
+        </w:pBdr>
+        <w:jc w:val="center"/>
+        <w:rPr>
+          <w:rFonts w:ascii="Roboto" w:eastAsia="Roboto" w:hAnsi="Roboto" w:cs="Roboto"/>
+        </w:rPr>
+      </w:pPr>
+    </w:p>
+    <w:p>
+      <w:pPr>
+        <w:pBdr>
+          <w:top w:val="nil"/>
+          <w:left w:val="nil"/>
+          <w:bottom w:val="nil"/>
+          <w:right w:val="nil"/>
+          <w:between w:val="nil"/>
+        </w:pBdr>
+        <w:jc w:val="center"/>
+        <w:rPr>
+          <w:rFonts w:ascii="Roboto" w:eastAsia="Roboto" w:hAnsi="Roboto" w:cs="Roboto"/>
+        </w:rPr>
+      </w:pPr>
+    </w:p>
+    <w:p>
+      <w:pPr>
+        <w:pBdr>
+          <w:top w:val="nil"/>
+          <w:left w:val="nil"/>
+          <w:bottom w:val="nil"/>
+          <w:right w:val="nil"/>
+          <w:between w:val="nil"/>
+        </w:pBdr>
+        <w:jc w:val="center"/>
+        <w:rPr>
+          <w:rFonts w:ascii="Roboto" w:eastAsia="Roboto" w:hAnsi="Roboto" w:cs="Roboto"/>
+        </w:rPr>
+      </w:pPr>
+    </w:p>
+    <w:p>
+      <w:pPr>
+        <w:pBdr>
+          <w:top w:val="nil"/>
+          <w:left w:val="nil"/>
+          <w:bottom w:val="nil"/>
+          <w:right w:val="nil"/>
+          <w:between w:val="nil"/>
+        </w:pBdr>
+        <w:jc w:val="center"/>
+        <w:rPr>
+          <w:rFonts w:ascii="Roboto" w:eastAsia="Roboto" w:hAnsi="Roboto" w:cs="Roboto"/>
+        </w:rPr>
+      </w:pPr>
+    </w:p>
+    <w:p>
+      <w:pPr>
+        <w:pBdr>
+          <w:top w:val="nil"/>
+          <w:left w:val="nil"/>
+          <w:bottom w:val="nil"/>
+          <w:right w:val="nil"/>
+          <w:between w:val="nil"/>
+        </w:pBdr>
+        <w:jc w:val="center"/>
+        <w:rPr>
+          <w:rFonts w:ascii="Roboto" w:eastAsia="Roboto" w:hAnsi="Roboto" w:cs="Roboto"/>
+        </w:rPr>
+      </w:pPr>
+    </w:p>
+    <w:p>
+      <w:pPr>
+        <w:pBdr>
+          <w:top w:val="nil"/>
+          <w:left w:val="nil"/>
+          <w:bottom w:val="nil"/>
+          <w:right w:val="nil"/>
+          <w:between w:val="nil"/>
+        </w:pBdr>
+        <w:jc w:val="center"/>
+        <w:rPr>
+          <w:rFonts w:ascii="Roboto" w:eastAsia="Roboto" w:hAnsi="Roboto" w:cs="Roboto"/>
+        </w:rPr>
+      </w:pPr>
+    </w:p>
+    <w:p>
+      <w:pPr>
+        <w:pBdr>
+          <w:top w:val="nil"/>
+          <w:left w:val="nil"/>
+          <w:bottom w:val="nil"/>
+          <w:right w:val="nil"/>
+          <w:between w:val="nil"/>
+        </w:pBdr>
+        <w:jc w:val="center"/>
+        <w:rPr>
+          <w:rFonts w:ascii="Roboto" w:eastAsia="Roboto" w:hAnsi="Roboto" w:cs="Roboto"/>
+        </w:rPr>
+      </w:pPr>
+    </w:p>
+    <w:p>
+      <w:pPr>
+        <w:pBdr>
+          <w:top w:val="nil"/>
+          <w:left w:val="nil"/>
+          <w:bottom w:val="nil"/>
+          <w:right w:val="nil"/>
+          <w:between w:val="nil"/>
+        </w:pBdr>
+        <w:jc w:val="center"/>
+        <w:rPr>
+          <w:rFonts w:ascii="Roboto" w:eastAsia="Roboto" w:hAnsi="Roboto" w:cs="Roboto"/>
+        </w:rPr>
+      </w:pPr>
+    </w:p>
+    <w:p>
+      <w:pPr>
+        <w:pBdr>
+          <w:top w:val="nil"/>
+          <w:left w:val="nil"/>
+          <w:bottom w:val="nil"/>
+          <w:right w:val="nil"/>
+          <w:between w:val="nil"/>
+        </w:pBdr>
+        <w:jc w:val="center"/>
+        <w:rPr>
+          <w:rFonts w:ascii="Roboto" w:eastAsia="Roboto" w:hAnsi="Roboto" w:cs="Roboto"/>
+        </w:rPr>
+      </w:pPr>
+    </w:p>
+    <w:p>
+      <w:pPr>
+        <w:pBdr>
+          <w:top w:val="nil"/>
+          <w:left w:val="nil"/>
+          <w:bottom w:val="nil"/>
+          <w:right w:val="nil"/>
+          <w:between w:val="nil"/>
+        </w:pBdr>
+        <w:jc w:val="center"/>
+        <w:rPr>
+          <w:rFonts w:ascii="Roboto" w:eastAsia="Roboto" w:hAnsi="Roboto" w:cs="Roboto"/>
+        </w:rPr>
+      </w:pPr>
+    </w:p>
+    <w:p>
+      <w:pPr>
+        <w:pBdr>
+          <w:top w:val="nil"/>
+          <w:left w:val="nil"/>
+          <w:bottom w:val="nil"/>
+          <w:right w:val="nil"/>
+          <w:between w:val="nil"/>
+        </w:pBdr>
+        <w:jc w:val="center"/>
+        <w:rPr>
+          <w:rFonts w:ascii="Roboto" w:eastAsia="Roboto" w:hAnsi="Roboto" w:cs="Roboto"/>
+        </w:rPr>
+      </w:pPr>
+    </w:p>
+    <w:p>
+      <w:pPr>
+        <w:pBdr>
+          <w:top w:val="nil"/>
+          <w:left w:val="nil"/>
+          <w:bottom w:val="nil"/>
+          <w:right w:val="nil"/>
+          <w:between w:val="nil"/>
+        </w:pBdr>
+        <w:jc w:val="center"/>
+        <w:rPr>
+          <w:rFonts w:ascii="Roboto" w:eastAsia="Roboto" w:hAnsi="Roboto" w:cs="Roboto"/>
+        </w:rPr>
+      </w:pPr>
+    </w:p>
+    <w:p>
+      <w:pPr>
+        <w:pBdr>
+          <w:top w:val="nil"/>
+          <w:left w:val="nil"/>
+          <w:bottom w:val="nil"/>
+          <w:right w:val="nil"/>
+          <w:between w:val="nil"/>
+        </w:pBdr>
+        <w:jc w:val="center"/>
+        <w:rPr>
+          <w:rFonts w:ascii="Roboto" w:eastAsia="Roboto" w:hAnsi="Roboto" w:cs="Roboto"/>
+        </w:rPr>
+      </w:pPr>
+    </w:p>
+    <w:p>
+      <w:pPr>
+        <w:pBdr>
+          <w:top w:val="nil"/>
+          <w:left w:val="nil"/>
+          <w:bottom w:val="nil"/>
+          <w:right w:val="nil"/>
+          <w:between w:val="nil"/>
+        </w:pBdr>
+        <w:jc w:val="center"/>
+        <w:rPr>
+          <w:rFonts w:ascii="Roboto" w:eastAsia="Roboto" w:hAnsi="Roboto" w:cs="Roboto"/>
+        </w:rPr>
+      </w:pPr>
+    </w:p>
+    <w:p>
+      <w:pPr>
+        <w:pBdr>
+          <w:top w:val="nil"/>
+          <w:left w:val="nil"/>
+          <w:bottom w:val="nil"/>
+          <w:right w:val="nil"/>
+          <w:between w:val="nil"/>
+        </w:pBdr>
+        <w:jc w:val="center"/>
+        <w:rPr>
+          <w:rFonts w:ascii="Roboto" w:eastAsia="Roboto" w:hAnsi="Roboto" w:cs="Roboto"/>
+        </w:rPr>
+      </w:pPr>
+    </w:p>
+    <w:p>
+      <w:pPr>
+        <w:pBdr>
+          <w:top w:val="nil"/>
+          <w:left w:val="nil"/>
+          <w:bottom w:val="nil"/>
+          <w:right w:val="nil"/>
+          <w:between w:val="nil"/>
+        </w:pBdr>
+        <w:jc w:val="center"/>
+        <w:rPr>
+          <w:rFonts w:ascii="Roboto" w:eastAsia="Roboto" w:hAnsi="Roboto" w:cs="Roboto"/>
+        </w:rPr>
+      </w:pPr>
+      <w:r>
+        <w:rPr>
+          <w:noProof/>
+        </w:rPr>
+        <w:drawing>
+          <wp:anchor distT="0" distB="0" distL="114300" distR="114300" simplePos="0" relativeHeight="251659264" behindDoc="1" locked="0" layoutInCell="1" allowOverlap="1" wp14:anchorId="3704FD5E" wp14:editId="685B4B1F">
+            <wp:simplePos x="0" y="0"/>
+            <wp:positionH relativeFrom="column">
+              <wp:posOffset>2594519</wp:posOffset>
+            </wp:positionH>
+            <wp:positionV relativeFrom="paragraph">
+              <wp:posOffset>182291</wp:posOffset>
+            </wp:positionV>
+            <wp:extent cx="3642361" cy="4950051"/>
+            <wp:effectExtent l="0" t="0" r="0" b="3175"/>
+            <wp:wrapNone/>
+            <wp:docPr id="5" name="Image 5"/>
+            <wp:cNvGraphicFramePr>
+              <a:graphicFrameLocks xmlns:a="http://schemas.openxmlformats.org/drawingml/2006/main" noChangeAspect="1"/>
+            </wp:cNvGraphicFramePr>
+            <a:graphic xmlns:a="http://schemas.openxmlformats.org/drawingml/2006/main">
+              <a:graphicData uri="http://schemas.openxmlformats.org/drawingml/2006/picture">
+                <pic:pic xmlns:pic="http://schemas.openxmlformats.org/drawingml/2006/picture">
+                  <pic:nvPicPr>
+                    <pic:cNvPr id="1" name=""/>
+                    <pic:cNvPicPr/>
+                  </pic:nvPicPr>
+                  <pic:blipFill>
+                    <a:blip r:embed="rId10">
+                      <a:extLst>
+                        <a:ext uri="{28A0092B-C50C-407E-A947-70E740481C1C}">
+                          <a14:useLocalDpi xmlns:a14="http://schemas.microsoft.com/office/drawing/2010/main" val="0"/>
+                        </a:ext>
+                      </a:extLst>
+                    </a:blip>
+                    <a:stretch>
+                      <a:fillRect/>
+                    </a:stretch>
+                  </pic:blipFill>
+                  <pic:spPr>
+                    <a:xfrm>
+                      <a:off x="0" y="0"/>
+                      <a:ext cx="3645123" cy="4953804"/>
+                    </a:xfrm>
+                    <a:prstGeom prst="rect">
+                      <a:avLst/>
+                    </a:prstGeom>
+                  </pic:spPr>
+                </pic:pic>
+              </a:graphicData>
+            </a:graphic>
+            <wp14:sizeRelH relativeFrom="margin">
+              <wp14:pctWidth>0</wp14:pctWidth>
+            </wp14:sizeRelH>
+            <wp14:sizeRelV relativeFrom="margin">
+              <wp14:pctHeight>0</wp14:pctHeight>
+            </wp14:sizeRelV>
+          </wp:anchor>
+        </w:drawing>
+      </w:r>
+    </w:p>
+    <w:p>
+      <w:pPr>
+        <w:pBdr>
+          <w:top w:val="nil"/>
+          <w:left w:val="nil"/>
+          <w:bottom w:val="nil"/>
+          <w:right w:val="nil"/>
+          <w:between w:val="nil"/>
+        </w:pBdr>
+        <w:jc w:val="center"/>
+        <w:rPr>
+          <w:rFonts w:ascii="Roboto" w:eastAsia="Roboto" w:hAnsi="Roboto" w:cs="Roboto"/>
+        </w:rPr>
+      </w:pPr>
+    </w:p>
+    <w:p>
+      <w:pPr>
+        <w:pBdr>
+          <w:top w:val="nil"/>
+          <w:left w:val="nil"/>
+          <w:bottom w:val="nil"/>
+          <w:right w:val="nil"/>
+          <w:between w:val="nil"/>
+        </w:pBdr>
+        <w:jc w:val="center"/>
+        <w:rPr>
+          <w:rFonts w:ascii="Roboto" w:eastAsia="Roboto" w:hAnsi="Roboto" w:cs="Roboto"/>
+        </w:rPr>
+      </w:pPr>
+    </w:p>
+    <w:p>
+      <w:pPr>
+        <w:pBdr>
+          <w:top w:val="nil"/>
+          <w:left w:val="nil"/>
+          <w:bottom w:val="nil"/>
+          <w:right w:val="nil"/>
+          <w:between w:val="nil"/>
+        </w:pBdr>
+        <w:jc w:val="center"/>
+        <w:rPr>
+          <w:rFonts w:ascii="Roboto" w:eastAsia="Roboto" w:hAnsi="Roboto" w:cs="Roboto"/>
+        </w:rPr>
+      </w:pPr>
+    </w:p>
+    <w:p>
+      <w:pPr>
+        <w:pBdr>
+          <w:top w:val="nil"/>
+          <w:left w:val="nil"/>
+          <w:bottom w:val="nil"/>
+          <w:right w:val="nil"/>
+          <w:between w:val="nil"/>
+        </w:pBdr>
+        <w:jc w:val="center"/>
+        <w:rPr>
+          <w:rFonts w:ascii="Roboto" w:eastAsia="Roboto" w:hAnsi="Roboto" w:cs="Roboto"/>
+        </w:rPr>
+      </w:pPr>
+    </w:p>
+    <w:p>
+      <w:pPr>
+        <w:pBdr>
+          <w:top w:val="nil"/>
+          <w:left w:val="nil"/>
+          <w:bottom w:val="nil"/>
+          <w:right w:val="nil"/>
+          <w:between w:val="nil"/>
+        </w:pBdr>
+        <w:jc w:val="center"/>
+        <w:rPr>
+          <w:rFonts w:ascii="Roboto" w:eastAsia="Roboto" w:hAnsi="Roboto" w:cs="Roboto"/>
+        </w:rPr>
+      </w:pPr>
+    </w:p>
+    <w:p>
+      <w:pPr>
+        <w:pBdr>
+          <w:top w:val="nil"/>
+          <w:left w:val="nil"/>
+          <w:bottom w:val="nil"/>
+          <w:right w:val="nil"/>
+          <w:between w:val="nil"/>
+        </w:pBdr>
+        <w:jc w:val="center"/>
+        <w:rPr>
+          <w:rFonts w:ascii="Roboto" w:eastAsia="Roboto" w:hAnsi="Roboto" w:cs="Roboto"/>
+        </w:rPr>
+      </w:pPr>
+    </w:p>
+    <w:p>
+      <w:pPr>
+        <w:pBdr>
+          <w:top w:val="nil"/>
+          <w:left w:val="nil"/>
+          <w:bottom w:val="nil"/>
+          <w:right w:val="nil"/>
+          <w:between w:val="nil"/>
+        </w:pBdr>
+        <w:jc w:val="center"/>
+        <w:rPr>
+          <w:rFonts w:ascii="Roboto" w:eastAsia="Roboto" w:hAnsi="Roboto" w:cs="Roboto"/>
+        </w:rPr>
+      </w:pPr>
+    </w:p>
+    <w:p>
+      <w:pPr>
+        <w:pBdr>
+          <w:top w:val="nil"/>
+          <w:left w:val="nil"/>
+          <w:bottom w:val="nil"/>
+          <w:right w:val="nil"/>
+          <w:between w:val="nil"/>
+        </w:pBdr>
+        <w:jc w:val="center"/>
+        <w:rPr>
+          <w:rFonts w:ascii="Roboto" w:eastAsia="Roboto" w:hAnsi="Roboto" w:cs="Roboto"/>
+        </w:rPr>
+      </w:pPr>
+    </w:p>
+    <w:p>
+      <w:pPr>
+        <w:pBdr>
+          <w:top w:val="nil"/>
+          <w:left w:val="nil"/>
+          <w:bottom w:val="nil"/>
+          <w:right w:val="nil"/>
+          <w:between w:val="nil"/>
+        </w:pBdr>
+        <w:jc w:val="center"/>
+        <w:rPr>
+          <w:rFonts w:ascii="Roboto" w:eastAsia="Roboto" w:hAnsi="Roboto" w:cs="Roboto"/>
+        </w:rPr>
+      </w:pPr>
+    </w:p>
+    <w:p>
+      <w:pPr>
+        <w:pBdr>
+          <w:top w:val="nil"/>
+          <w:left w:val="nil"/>
+          <w:bottom w:val="nil"/>
+          <w:right w:val="nil"/>
+          <w:between w:val="nil"/>
+        </w:pBdr>
+        <w:jc w:val="center"/>
+        <w:rPr>
+          <w:rFonts w:ascii="Roboto" w:eastAsia="Roboto" w:hAnsi="Roboto" w:cs="Roboto"/>
+        </w:rPr>
+      </w:pPr>
+    </w:p>
+    <w:p>
+      <w:pPr>
+        <w:pBdr>
+          <w:top w:val="nil"/>
+          <w:left w:val="nil"/>
+          <w:bottom w:val="nil"/>
+          <w:right w:val="nil"/>
+          <w:between w:val="nil"/>
+        </w:pBdr>
+        <w:jc w:val="center"/>
+        <w:rPr>
+          <w:rFonts w:ascii="Roboto" w:eastAsia="Roboto" w:hAnsi="Roboto" w:cs="Roboto"/>
+        </w:rPr>
+      </w:pPr>
+    </w:p>
+    <w:p>
+      <w:pPr>
+        <w:pBdr>
+          <w:top w:val="nil"/>
+          <w:left w:val="nil"/>
+          <w:bottom w:val="nil"/>
+          <w:right w:val="nil"/>
+          <w:between w:val="nil"/>
+        </w:pBdr>
+        <w:jc w:val="center"/>
+        <w:rPr>
+          <w:rFonts w:ascii="Roboto" w:eastAsia="Roboto" w:hAnsi="Roboto" w:cs="Roboto"/>
+        </w:rPr>
+      </w:pPr>
+    </w:p>
+    <w:p>
+      <w:pPr>
+        <w:pBdr>
+          <w:top w:val="nil"/>
+          <w:left w:val="nil"/>
+          <w:bottom w:val="nil"/>
+          <w:right w:val="nil"/>
+          <w:between w:val="nil"/>
+        </w:pBdr>
+        <w:jc w:val="center"/>
+        <w:rPr>
+          <w:rFonts w:ascii="Roboto" w:eastAsia="Roboto" w:hAnsi="Roboto" w:cs="Roboto"/>
+        </w:rPr>
+      </w:pPr>
+    </w:p>
+    <w:p>
+      <w:pPr>
+        <w:pBdr>
+          <w:top w:val="nil"/>
+          <w:left w:val="nil"/>
+          <w:bottom w:val="nil"/>
+          <w:right w:val="nil"/>
+          <w:between w:val="nil"/>
+        </w:pBdr>
+        <w:jc w:val="center"/>
+        <w:rPr>
+          <w:rFonts w:ascii="Roboto" w:eastAsia="Roboto" w:hAnsi="Roboto" w:cs="Roboto"/>
+        </w:rPr>
+      </w:pPr>
+    </w:p>
+    <w:p>
+      <w:pPr>
+        <w:pBdr>
+          <w:top w:val="nil"/>
+          <w:left w:val="nil"/>
+          <w:bottom w:val="nil"/>
+          <w:right w:val="nil"/>
+          <w:between w:val="nil"/>
+        </w:pBdr>
+        <w:jc w:val="center"/>
+        <w:rPr>
+          <w:rFonts w:ascii="Roboto" w:eastAsia="Roboto" w:hAnsi="Roboto" w:cs="Roboto"/>
+        </w:rPr>
+      </w:pPr>
+    </w:p>
+    <w:p>
+      <w:pPr>
+        <w:pBdr>
+          <w:top w:val="nil"/>
+          <w:left w:val="nil"/>
+          <w:bottom w:val="nil"/>
+          <w:right w:val="nil"/>
+          <w:between w:val="nil"/>
+        </w:pBdr>
+        <w:jc w:val="center"/>
+        <w:rPr>
+          <w:rFonts w:ascii="Roboto" w:eastAsia="Roboto" w:hAnsi="Roboto" w:cs="Roboto"/>
+        </w:rPr>
+      </w:pPr>
+      <w:r>
+        <w:rPr>
+          <w:noProof/>
+        </w:rPr>
+        <w:lastRenderedPageBreak/>
+        <w:drawing>
+          <wp:anchor distT="0" distB="0" distL="114300" distR="114300" simplePos="0" relativeHeight="251661312" behindDoc="1" locked="0" layoutInCell="1" allowOverlap="1" wp14:anchorId="560F9268" wp14:editId="31B091C9">
+            <wp:simplePos x="0" y="0"/>
+            <wp:positionH relativeFrom="column">
+              <wp:posOffset>2529205</wp:posOffset>
+            </wp:positionH>
+            <wp:positionV relativeFrom="paragraph">
+              <wp:posOffset>-573133</wp:posOffset>
+            </wp:positionV>
+            <wp:extent cx="3784823" cy="5138057"/>
+            <wp:effectExtent l="0" t="0" r="6350" b="5715"/>
+            <wp:wrapNone/>
+            <wp:docPr id="7" name="Image 7"/>
+            <wp:cNvGraphicFramePr>
+              <a:graphicFrameLocks xmlns:a="http://schemas.openxmlformats.org/drawingml/2006/main" noChangeAspect="1"/>
+            </wp:cNvGraphicFramePr>
+            <a:graphic xmlns:a="http://schemas.openxmlformats.org/drawingml/2006/main">
+              <a:graphicData uri="http://schemas.openxmlformats.org/drawingml/2006/picture">
+                <pic:pic xmlns:pic="http://schemas.openxmlformats.org/drawingml/2006/picture">
+                  <pic:nvPicPr>
+                    <pic:cNvPr id="1" name=""/>
+                    <pic:cNvPicPr/>
+                  </pic:nvPicPr>
+                  <pic:blipFill>
+                    <a:blip r:embed="rId11">
+                      <a:extLst>
+                        <a:ext uri="{28A0092B-C50C-407E-A947-70E740481C1C}">
+                          <a14:useLocalDpi xmlns:a14="http://schemas.microsoft.com/office/drawing/2010/main" val="0"/>
+                        </a:ext>
+                      </a:extLst>
+                    </a:blip>
+                    <a:stretch>
+                      <a:fillRect/>
+                    </a:stretch>
+                  </pic:blipFill>
+                  <pic:spPr>
+                    <a:xfrm>
+                      <a:off x="0" y="0"/>
+                      <a:ext cx="3784823" cy="5138057"/>
+                    </a:xfrm>
+                    <a:prstGeom prst="rect">
+                      <a:avLst/>
+                    </a:prstGeom>
+                  </pic:spPr>
+                </pic:pic>
+              </a:graphicData>
+            </a:graphic>
+            <wp14:sizeRelH relativeFrom="margin">
+              <wp14:pctWidth>0</wp14:pctWidth>
+            </wp14:sizeRelH>
+            <wp14:sizeRelV relativeFrom="margin">
+              <wp14:pctHeight>0</wp14:pctHeight>
+            </wp14:sizeRelV>
+          </wp:anchor>
+        </w:drawing>
+      </w:r>
+    </w:p>
+    <w:p>
+      <w:pPr>
+        <w:pBdr>
+          <w:top w:val="nil"/>
+          <w:left w:val="nil"/>
+          <w:bottom w:val="nil"/>
+          <w:right w:val="nil"/>
+          <w:between w:val="nil"/>
+        </w:pBdr>
+        <w:jc w:val="center"/>
+        <w:rPr>
+          <w:rFonts w:ascii="Roboto" w:eastAsia="Roboto" w:hAnsi="Roboto" w:cs="Roboto"/>
+        </w:rPr>
+      </w:pPr>
+    </w:p>
+    <w:p>
+      <w:pPr>
+        <w:pBdr>
+          <w:top w:val="nil"/>
+          <w:left w:val="nil"/>
+          <w:bottom w:val="nil"/>
+          <w:right w:val="nil"/>
+          <w:between w:val="nil"/>
+        </w:pBdr>
+        <w:jc w:val="center"/>
+        <w:rPr>
+          <w:rFonts w:ascii="Roboto" w:eastAsia="Roboto" w:hAnsi="Roboto" w:cs="Roboto"/>
+        </w:rPr>
+      </w:pPr>
+    </w:p>
+    <w:p>
+      <w:pPr>
+        <w:pBdr>
+          <w:top w:val="nil"/>
+          <w:left w:val="nil"/>
+          <w:bottom w:val="nil"/>
+          <w:right w:val="nil"/>
+          <w:between w:val="nil"/>
+        </w:pBdr>
+        <w:jc w:val="center"/>
+        <w:rPr>
+          <w:rFonts w:ascii="Roboto" w:eastAsia="Roboto" w:hAnsi="Roboto" w:cs="Roboto"/>
+        </w:rPr>
+      </w:pPr>
+    </w:p>
+    <w:p>
+      <w:pPr>
+        <w:pBdr>
+          <w:top w:val="nil"/>
+          <w:left w:val="nil"/>
+          <w:bottom w:val="nil"/>
+          <w:right w:val="nil"/>
+          <w:between w:val="nil"/>
+        </w:pBdr>
+        <w:jc w:val="center"/>
+        <w:rPr>
+          <w:rFonts w:ascii="Roboto" w:eastAsia="Roboto" w:hAnsi="Roboto" w:cs="Roboto"/>
+        </w:rPr>
+      </w:pPr>
+    </w:p>
+    <w:p>
+      <w:pPr>
+        <w:pBdr>
+          <w:top w:val="nil"/>
+          <w:left w:val="nil"/>
+          <w:bottom w:val="nil"/>
+          <w:right w:val="nil"/>
+          <w:between w:val="nil"/>
+        </w:pBdr>
+        <w:jc w:val="center"/>
+        <w:rPr>
+          <w:rFonts w:ascii="Roboto" w:eastAsia="Roboto" w:hAnsi="Roboto" w:cs="Roboto"/>
+        </w:rPr>
+      </w:pPr>
+    </w:p>
+    <w:p>
+      <w:pPr>
+        <w:pBdr>
+          <w:top w:val="nil"/>
+          <w:left w:val="nil"/>
+          <w:bottom w:val="nil"/>
+          <w:right w:val="nil"/>
+          <w:between w:val="nil"/>
+        </w:pBdr>
+        <w:jc w:val="center"/>
+        <w:rPr>
+          <w:rFonts w:ascii="Roboto" w:eastAsia="Roboto" w:hAnsi="Roboto" w:cs="Roboto"/>
+        </w:rPr>
+      </w:pPr>
+    </w:p>
+    <w:p>
+      <w:pPr>
+        <w:pBdr>
+          <w:top w:val="nil"/>
+          <w:left w:val="nil"/>
+          <w:bottom w:val="nil"/>
+          <w:right w:val="nil"/>
+          <w:between w:val="nil"/>
+        </w:pBdr>
+        <w:jc w:val="center"/>
+        <w:rPr>
+          <w:rFonts w:ascii="Roboto" w:eastAsia="Roboto" w:hAnsi="Roboto" w:cs="Roboto"/>
+        </w:rPr>
+      </w:pPr>
+    </w:p>
+    <w:p>
+      <w:pPr>
+        <w:pBdr>
+          <w:top w:val="nil"/>
+          <w:left w:val="nil"/>
+          <w:bottom w:val="nil"/>
+          <w:right w:val="nil"/>
+          <w:between w:val="nil"/>
+        </w:pBdr>
+        <w:jc w:val="center"/>
+        <w:rPr>
+          <w:rFonts w:ascii="Roboto" w:eastAsia="Roboto" w:hAnsi="Roboto" w:cs="Roboto"/>
+        </w:rPr>
+      </w:pPr>
+    </w:p>
+    <w:p>
+      <w:pPr>
+        <w:pBdr>
+          <w:top w:val="nil"/>
+          <w:left w:val="nil"/>
+          <w:bottom w:val="nil"/>
+          <w:right w:val="nil"/>
+          <w:between w:val="nil"/>
+        </w:pBdr>
+        <w:jc w:val="center"/>
+        <w:rPr>
+          <w:rFonts w:ascii="Roboto" w:eastAsia="Roboto" w:hAnsi="Roboto" w:cs="Roboto"/>
+        </w:rPr>
+      </w:pPr>
+    </w:p>
+    <w:p>
+      <w:pPr>
+        <w:pBdr>
+          <w:top w:val="nil"/>
+          <w:left w:val="nil"/>
+          <w:bottom w:val="nil"/>
+          <w:right w:val="nil"/>
+          <w:between w:val="nil"/>
+        </w:pBdr>
+        <w:jc w:val="center"/>
+        <w:rPr>
+          <w:rFonts w:ascii="Roboto" w:eastAsia="Roboto" w:hAnsi="Roboto" w:cs="Roboto"/>
+        </w:rPr>
+      </w:pPr>
+    </w:p>
+    <w:p>
+      <w:pPr>
+        <w:pBdr>
+          <w:top w:val="nil"/>
+          <w:left w:val="nil"/>
+          <w:bottom w:val="nil"/>
+          <w:right w:val="nil"/>
+          <w:between w:val="nil"/>
+        </w:pBdr>
+        <w:jc w:val="center"/>
+        <w:rPr>
+          <w:rFonts w:ascii="Roboto" w:eastAsia="Roboto" w:hAnsi="Roboto" w:cs="Roboto"/>
+        </w:rPr>
+      </w:pPr>
+    </w:p>
+    <w:p>
+      <w:pPr>
+        <w:pBdr>
+          <w:top w:val="nil"/>
+          <w:left w:val="nil"/>
+          <w:bottom w:val="nil"/>
+          <w:right w:val="nil"/>
+          <w:between w:val="nil"/>
+        </w:pBdr>
+        <w:jc w:val="center"/>
+        <w:rPr>
+          <w:rFonts w:ascii="Roboto" w:eastAsia="Roboto" w:hAnsi="Roboto" w:cs="Roboto"/>
+        </w:rPr>
+      </w:pPr>
+    </w:p>
+    <w:p>
+      <w:pPr>
+        <w:pBdr>
+          <w:top w:val="nil"/>
+          <w:left w:val="nil"/>
+          <w:bottom w:val="nil"/>
+          <w:right w:val="nil"/>
+          <w:between w:val="nil"/>
+        </w:pBdr>
+        <w:jc w:val="center"/>
+        <w:rPr>
+          <w:rFonts w:ascii="Roboto" w:eastAsia="Roboto" w:hAnsi="Roboto" w:cs="Roboto"/>
+        </w:rPr>
+      </w:pPr>
+    </w:p>
+    <w:p>
+      <w:pPr>
+        <w:pBdr>
+          <w:top w:val="nil"/>
+          <w:left w:val="nil"/>
+          <w:bottom w:val="nil"/>
+          <w:right w:val="nil"/>
+          <w:between w:val="nil"/>
+        </w:pBdr>
+        <w:rPr>
+          <w:rFonts w:ascii="Roboto" w:eastAsia="Roboto" w:hAnsi="Roboto" w:cs="Roboto"/>
+        </w:rPr>
+      </w:pPr>
+    </w:p>
+    <w:p>
+      <w:pPr>
+        <w:pBdr>
+          <w:top w:val="nil"/>
+          <w:left w:val="nil"/>
+          <w:bottom w:val="nil"/>
+          <w:right w:val="nil"/>
+          <w:between w:val="nil"/>
+        </w:pBdr>
+        <w:rPr>
+          <w:rFonts w:ascii="Roboto" w:eastAsia="Roboto" w:hAnsi="Roboto" w:cs="Roboto"/>
+        </w:rPr>
+      </w:pPr>
+    </w:p>
+    <w:p>
+      <w:pPr>
+        <w:pBdr>
+          <w:top w:val="nil"/>
+          <w:left w:val="nil"/>
+          <w:bottom w:val="nil"/>
+          <w:right w:val="nil"/>
+          <w:between w:val="nil"/>
+        </w:pBdr>
+        <w:rPr>
+          <w:rFonts w:ascii="Roboto" w:eastAsia="Roboto" w:hAnsi="Roboto" w:cs="Roboto"/>
+        </w:rPr>
+      </w:pPr>
+      <w:bookmarkStart w:id="0" w:name="_GoBack"/>
+      <w:r>
+        <w:rPr>
+          <w:noProof/>
+        </w:rPr>
+        <w:drawing>
+          <wp:anchor distT="0" distB="0" distL="114300" distR="114300" simplePos="0" relativeHeight="251662336" behindDoc="1" locked="0" layoutInCell="1" allowOverlap="1" wp14:anchorId="43D08D65" wp14:editId="3E37B2A9">
+            <wp:simplePos x="0" y="0"/>
+            <wp:positionH relativeFrom="margin">
+              <wp:posOffset>-504011</wp:posOffset>
+            </wp:positionH>
+            <wp:positionV relativeFrom="paragraph">
+              <wp:posOffset>296507</wp:posOffset>
+            </wp:positionV>
+            <wp:extent cx="3543653" cy="4797055"/>
+            <wp:effectExtent l="0" t="0" r="0" b="3810"/>
+            <wp:wrapNone/>
+            <wp:docPr id="8" name="Image 8"/>
+            <wp:cNvGraphicFramePr>
+              <a:graphicFrameLocks xmlns:a="http://schemas.openxmlformats.org/drawingml/2006/main" noChangeAspect="1"/>
+            </wp:cNvGraphicFramePr>
+            <a:graphic xmlns:a="http://schemas.openxmlformats.org/drawingml/2006/main">
+              <a:graphicData uri="http://schemas.openxmlformats.org/drawingml/2006/picture">
+                <pic:pic xmlns:pic="http://schemas.openxmlformats.org/drawingml/2006/picture">
+                  <pic:nvPicPr>
+                    <pic:cNvPr id="1" name=""/>
+                    <pic:cNvPicPr/>
+                  </pic:nvPicPr>
+                  <pic:blipFill>
+                    <a:blip r:embed="rId12" cstate="print">
+                      <a:extLst>
+                        <a:ext uri="{28A0092B-C50C-407E-A947-70E740481C1C}">
+                          <a14:useLocalDpi xmlns:a14="http://schemas.microsoft.com/office/drawing/2010/main" val="0"/>
+                        </a:ext>
+                      </a:extLst>
+                    </a:blip>
+                    <a:stretch>
+                      <a:fillRect/>
+                    </a:stretch>
+                  </pic:blipFill>
+                  <pic:spPr>
+                    <a:xfrm>
+                      <a:off x="0" y="0"/>
+                      <a:ext cx="3545614" cy="4799710"/>
+                    </a:xfrm>
+                    <a:prstGeom prst="rect">
+                      <a:avLst/>
+                    </a:prstGeom>
+                  </pic:spPr>
+                </pic:pic>
+              </a:graphicData>
+            </a:graphic>
+            <wp14:sizeRelH relativeFrom="margin">
+              <wp14:pctWidth>0</wp14:pctWidth>
+            </wp14:sizeRelH>
+            <wp14:sizeRelV relativeFrom="margin">
+              <wp14:pctHeight>0</wp14:pctHeight>
+            </wp14:sizeRelV>
+          </wp:anchor>
+        </w:drawing>
+      </w:r>
+      <w:bookmarkEnd w:id="0"/>
+    </w:p>
+    <w:p>
+      <w:pPr>
+        <w:pBdr>
+          <w:top w:val="nil"/>
+          <w:left w:val="nil"/>
+          <w:bottom w:val="nil"/>
+          <w:right w:val="nil"/>
+          <w:between w:val="nil"/>
+        </w:pBdr>
+        <w:rPr>
+          <w:rFonts w:ascii="Roboto" w:eastAsia="Roboto" w:hAnsi="Roboto" w:cs="Roboto"/>
+        </w:rPr>
+      </w:pPr>
+    </w:p>
+    <w:p>
+      <w:pPr>
+        <w:pBdr>
+          <w:top w:val="nil"/>
+          <w:left w:val="nil"/>
+          <w:bottom w:val="nil"/>
+          <w:right w:val="nil"/>
+          <w:between w:val="nil"/>
+        </w:pBdr>
+        <w:rPr>
+          <w:rFonts w:ascii="Roboto" w:eastAsia="Roboto" w:hAnsi="Roboto" w:cs="Roboto"/>
+        </w:rPr>
+      </w:pPr>
+    </w:p>
+    <w:p>
+      <w:pPr>
+        <w:pBdr>
+          <w:top w:val="nil"/>
+          <w:left w:val="nil"/>
+          <w:bottom w:val="nil"/>
+          <w:right w:val="nil"/>
+          <w:between w:val="nil"/>
+        </w:pBdr>
+        <w:rPr>
+          <w:rFonts w:ascii="Roboto" w:eastAsia="Roboto" w:hAnsi="Roboto" w:cs="Roboto"/>
+        </w:rPr>
+      </w:pPr>
+    </w:p>
+    <w:p>
+      <w:pPr>
+        <w:pBdr>
+          <w:top w:val="nil"/>
+          <w:left w:val="nil"/>
+          <w:bottom w:val="nil"/>
+          <w:right w:val="nil"/>
+          <w:between w:val="nil"/>
+        </w:pBdr>
+        <w:rPr>
+          <w:rFonts w:ascii="Roboto" w:eastAsia="Roboto" w:hAnsi="Roboto" w:cs="Roboto"/>
+        </w:rPr>
+      </w:pPr>
+    </w:p>
+    <w:p>
+      <w:pPr>
+        <w:pBdr>
+          <w:top w:val="nil"/>
+          <w:left w:val="nil"/>
+          <w:bottom w:val="nil"/>
+          <w:right w:val="nil"/>
+          <w:between w:val="nil"/>
+        </w:pBdr>
+        <w:rPr>
+          <w:rFonts w:ascii="Roboto" w:eastAsia="Roboto" w:hAnsi="Roboto" w:cs="Roboto"/>
+        </w:rPr>
+      </w:pPr>
+    </w:p>
+    <w:p>
+      <w:pPr>
+        <w:pBdr>
+          <w:top w:val="nil"/>
+          <w:left w:val="nil"/>
+          <w:bottom w:val="nil"/>
+          <w:right w:val="nil"/>
+          <w:between w:val="nil"/>
+        </w:pBdr>
+        <w:rPr>
+          <w:rFonts w:ascii="Roboto" w:eastAsia="Roboto" w:hAnsi="Roboto" w:cs="Roboto"/>
+        </w:rPr>
+      </w:pPr>
+    </w:p>
+    <w:p>
+      <w:pPr>
+        <w:pBdr>
+          <w:top w:val="nil"/>
+          <w:left w:val="nil"/>
+          <w:bottom w:val="nil"/>
+          <w:right w:val="nil"/>
+          <w:between w:val="nil"/>
+        </w:pBdr>
+        <w:rPr>
+          <w:rFonts w:ascii="Roboto" w:eastAsia="Roboto" w:hAnsi="Roboto" w:cs="Roboto"/>
+        </w:rPr>
+      </w:pPr>
+    </w:p>
+    <w:p>
+      <w:pPr>
+        <w:pBdr>
+          <w:top w:val="nil"/>
+          <w:left w:val="nil"/>
+          <w:bottom w:val="nil"/>
+          <w:right w:val="nil"/>
+          <w:between w:val="nil"/>
+        </w:pBdr>
+        <w:rPr>
+          <w:rFonts w:ascii="Roboto" w:eastAsia="Roboto" w:hAnsi="Roboto" w:cs="Roboto"/>
+        </w:rPr>
+      </w:pPr>
+    </w:p>
+    <w:p>
+      <w:pPr>
+        <w:pBdr>
+          <w:top w:val="nil"/>
+          <w:left w:val="nil"/>
+          <w:bottom w:val="nil"/>
+          <w:right w:val="nil"/>
+          <w:between w:val="nil"/>
+        </w:pBdr>
+        <w:rPr>
+          <w:rFonts w:ascii="Roboto" w:eastAsia="Roboto" w:hAnsi="Roboto" w:cs="Roboto"/>
+        </w:rPr>
+      </w:pPr>
+    </w:p>
+    <w:p>
+      <w:pPr>
+        <w:pBdr>
+          <w:top w:val="nil"/>
+          <w:left w:val="nil"/>
+          <w:bottom w:val="nil"/>
+          <w:right w:val="nil"/>
+          <w:between w:val="nil"/>
+        </w:pBdr>
+        <w:rPr>
+          <w:rFonts w:ascii="Roboto" w:eastAsia="Roboto" w:hAnsi="Roboto" w:cs="Roboto"/>
+        </w:rPr>
+      </w:pPr>
+    </w:p>
+    <w:p>
+      <w:pPr>
+        <w:pBdr>
+          <w:top w:val="nil"/>
+          <w:left w:val="nil"/>
+          <w:bottom w:val="nil"/>
+          <w:right w:val="nil"/>
+          <w:between w:val="nil"/>
+        </w:pBdr>
+        <w:rPr>
+          <w:rFonts w:ascii="Roboto" w:eastAsia="Roboto" w:hAnsi="Roboto" w:cs="Roboto"/>
+        </w:rPr>
+      </w:pPr>
+    </w:p>
+    <w:p>
+      <w:pPr>
+        <w:pBdr>
+          <w:top w:val="nil"/>
+          <w:left w:val="nil"/>
+          <w:bottom w:val="nil"/>
+          <w:right w:val="nil"/>
+          <w:between w:val="nil"/>
+        </w:pBdr>
+        <w:rPr>
+          <w:rFonts w:ascii="Roboto" w:eastAsia="Roboto" w:hAnsi="Roboto" w:cs="Roboto"/>
+        </w:rPr>
+      </w:pPr>
+    </w:p>
+    <w:p>
+      <w:pPr>
+        <w:pBdr>
+          <w:top w:val="nil"/>
+          <w:left w:val="nil"/>
+          <w:bottom w:val="nil"/>
+          <w:right w:val="nil"/>
+          <w:between w:val="nil"/>
+        </w:pBdr>
+        <w:rPr>
+          <w:rFonts w:ascii="Roboto" w:eastAsia="Roboto" w:hAnsi="Roboto" w:cs="Roboto"/>
+        </w:rPr>
+      </w:pPr>
+    </w:p>
+    <w:p>
+      <w:pPr>
+        <w:pBdr>
+          <w:top w:val="nil"/>
+          <w:left w:val="nil"/>
+          <w:bottom w:val="nil"/>
+          <w:right w:val="nil"/>
+          <w:between w:val="nil"/>
+        </w:pBdr>
+        <w:rPr>
+          <w:rFonts w:ascii="Roboto" w:eastAsia="Roboto" w:hAnsi="Roboto" w:cs="Roboto"/>
+        </w:rPr>
+      </w:pPr>
+    </w:p>
+    <w:p>
+      <w:pPr>
+        <w:pBdr>
+          <w:top w:val="nil"/>
+          <w:left w:val="nil"/>
+          <w:bottom w:val="nil"/>
+          <w:right w:val="nil"/>
+          <w:between w:val="nil"/>
+        </w:pBdr>
+        <w:rPr>
+          <w:rFonts w:ascii="Roboto" w:eastAsia="Roboto" w:hAnsi="Roboto" w:cs="Roboto"/>
+        </w:rPr>
+      </w:pPr>
+    </w:p>
+    <w:p>
+      <w:pPr>
+        <w:pBdr>
+          <w:top w:val="nil"/>
+          <w:left w:val="nil"/>
+          <w:bottom w:val="nil"/>
+          <w:right w:val="nil"/>
+          <w:between w:val="nil"/>
+        </w:pBdr>
+        <w:rPr>
+          <w:rFonts w:ascii="Roboto" w:eastAsia="Roboto" w:hAnsi="Roboto" w:cs="Roboto"/>
+        </w:rPr>
+      </w:pPr>
+      <w:r>
+        <w:rPr>
+          <w:noProof/>
+        </w:rPr>
+        <w:lastRenderedPageBreak/>
+        <w:drawing>
+          <wp:anchor distT="0" distB="0" distL="114300" distR="114300" simplePos="0" relativeHeight="251660288" behindDoc="1" locked="0" layoutInCell="1" allowOverlap="1" wp14:anchorId="0E16E568" wp14:editId="70856C93">
+            <wp:simplePos x="0" y="0"/>
+            <wp:positionH relativeFrom="column">
+              <wp:posOffset>-507910</wp:posOffset>
+            </wp:positionH>
+            <wp:positionV relativeFrom="paragraph">
+              <wp:posOffset>-605881</wp:posOffset>
+            </wp:positionV>
+            <wp:extent cx="3694123" cy="4876800"/>
+            <wp:effectExtent l="0" t="0" r="1905" b="0"/>
+            <wp:wrapNone/>
+            <wp:docPr id="6" name="Image 6"/>
+            <wp:cNvGraphicFramePr>
+              <a:graphicFrameLocks xmlns:a="http://schemas.openxmlformats.org/drawingml/2006/main" noChangeAspect="1"/>
+            </wp:cNvGraphicFramePr>
+            <a:graphic xmlns:a="http://schemas.openxmlformats.org/drawingml/2006/main">
+              <a:graphicData uri="http://schemas.openxmlformats.org/drawingml/2006/picture">
+                <pic:pic xmlns:pic="http://schemas.openxmlformats.org/drawingml/2006/picture">
+                  <pic:nvPicPr>
+                    <pic:cNvPr id="1" name=""/>
+                    <pic:cNvPicPr/>
+                  </pic:nvPicPr>
+                  <pic:blipFill>
+                    <a:blip r:embed="rId13">
+                      <a:extLst>
+                        <a:ext uri="{28A0092B-C50C-407E-A947-70E740481C1C}">
+                          <a14:useLocalDpi xmlns:a14="http://schemas.microsoft.com/office/drawing/2010/main" val="0"/>
+                        </a:ext>
+                      </a:extLst>
+                    </a:blip>
+                    <a:stretch>
+                      <a:fillRect/>
+                    </a:stretch>
+                  </pic:blipFill>
+                  <pic:spPr>
+                    <a:xfrm>
+                      <a:off x="0" y="0"/>
+                      <a:ext cx="3706352" cy="4892944"/>
+                    </a:xfrm>
+                    <a:prstGeom prst="rect">
+                      <a:avLst/>
+                    </a:prstGeom>
+                  </pic:spPr>
+                </pic:pic>
+              </a:graphicData>
+            </a:graphic>
+            <wp14:sizeRelH relativeFrom="margin">
+              <wp14:pctWidth>0</wp14:pctWidth>
+            </wp14:sizeRelH>
+            <wp14:sizeRelV relativeFrom="margin">
+              <wp14:pctHeight>0</wp14:pctHeight>
+            </wp14:sizeRelV>
+          </wp:anchor>
+        </w:drawing>
+      </w:r>
+    </w:p>
+    <w:p>
+      <w:pPr>
+        <w:pBdr>
+          <w:top w:val="nil"/>
+          <w:left w:val="nil"/>
+          <w:bottom w:val="nil"/>
+          <w:right w:val="nil"/>
+          <w:between w:val="nil"/>
+        </w:pBdr>
+        <w:rPr>
+          <w:rFonts w:ascii="Roboto" w:eastAsia="Roboto" w:hAnsi="Roboto" w:cs="Roboto"/>
+        </w:rPr>
+      </w:pPr>
+    </w:p>
+    <w:p>
+      <w:pPr>
+        <w:pBdr>
+          <w:top w:val="nil"/>
+          <w:left w:val="nil"/>
+          <w:bottom w:val="nil"/>
+          <w:right w:val="nil"/>
+          <w:between w:val="nil"/>
+        </w:pBdr>
+        <w:rPr>
+          <w:rFonts w:ascii="Roboto" w:eastAsia="Roboto" w:hAnsi="Roboto" w:cs="Roboto"/>
+        </w:rPr>
+      </w:pPr>
+    </w:p>
+    <w:p>
+      <w:pPr>
+        <w:pBdr>
+          <w:top w:val="nil"/>
+          <w:left w:val="nil"/>
+          <w:bottom w:val="nil"/>
+          <w:right w:val="nil"/>
+          <w:between w:val="nil"/>
+        </w:pBdr>
+        <w:rPr>
+          <w:rFonts w:ascii="Roboto" w:eastAsia="Roboto" w:hAnsi="Roboto" w:cs="Roboto"/>
+        </w:rPr>
+      </w:pPr>
+    </w:p>
+    <w:p>
+      <w:pPr>
+        <w:pBdr>
+          <w:top w:val="nil"/>
+          <w:left w:val="nil"/>
+          <w:bottom w:val="nil"/>
+          <w:right w:val="nil"/>
+          <w:between w:val="nil"/>
+        </w:pBdr>
+        <w:rPr>
+          <w:rFonts w:ascii="Roboto" w:eastAsia="Roboto" w:hAnsi="Roboto" w:cs="Roboto"/>
+        </w:rPr>
+      </w:pPr>
+    </w:p>
+    <w:p>
+      <w:pPr>
+        <w:pBdr>
+          <w:top w:val="nil"/>
+          <w:left w:val="nil"/>
+          <w:bottom w:val="nil"/>
+          <w:right w:val="nil"/>
+          <w:between w:val="nil"/>
+        </w:pBdr>
+        <w:rPr>
+          <w:rFonts w:ascii="Roboto" w:eastAsia="Roboto" w:hAnsi="Roboto" w:cs="Roboto"/>
+        </w:rPr>
+      </w:pPr>
+    </w:p>
+    <w:p>
+      <w:pPr>
+        <w:pBdr>
+          <w:top w:val="nil"/>
+          <w:left w:val="nil"/>
+          <w:bottom w:val="nil"/>
+          <w:right w:val="nil"/>
+          <w:between w:val="nil"/>
+        </w:pBdr>
+        <w:rPr>
+          <w:rFonts w:ascii="Roboto" w:eastAsia="Roboto" w:hAnsi="Roboto" w:cs="Roboto"/>
+        </w:rPr>
+      </w:pPr>
+    </w:p>
+    <w:p>
+      <w:pPr>
+        <w:pBdr>
+          <w:top w:val="nil"/>
+          <w:left w:val="nil"/>
+          <w:bottom w:val="nil"/>
+          <w:right w:val="nil"/>
+          <w:between w:val="nil"/>
+        </w:pBdr>
+        <w:rPr>
+          <w:rFonts w:ascii="Roboto" w:eastAsia="Roboto" w:hAnsi="Roboto" w:cs="Roboto"/>
+        </w:rPr>
+      </w:pPr>
+    </w:p>
+    <w:p>
+      <w:pPr>
+        <w:pBdr>
+          <w:top w:val="nil"/>
+          <w:left w:val="nil"/>
+          <w:bottom w:val="nil"/>
+          <w:right w:val="nil"/>
+          <w:between w:val="nil"/>
+        </w:pBdr>
+        <w:rPr>
+          <w:rFonts w:ascii="Roboto" w:eastAsia="Roboto" w:hAnsi="Roboto" w:cs="Roboto"/>
+        </w:rPr>
+      </w:pPr>
+    </w:p>
+    <w:p>
+      <w:pPr>
+        <w:pBdr>
+          <w:top w:val="nil"/>
+          <w:left w:val="nil"/>
+          <w:bottom w:val="nil"/>
+          <w:right w:val="nil"/>
+          <w:between w:val="nil"/>
+        </w:pBdr>
+        <w:rPr>
+          <w:rFonts w:ascii="Roboto" w:eastAsia="Roboto" w:hAnsi="Roboto" w:cs="Roboto"/>
+        </w:rPr>
+      </w:pPr>
+    </w:p>
+    <w:p>
+      <w:pPr>
+        <w:pBdr>
+          <w:top w:val="nil"/>
+          <w:left w:val="nil"/>
+          <w:bottom w:val="nil"/>
+          <w:right w:val="nil"/>
+          <w:between w:val="nil"/>
+        </w:pBdr>
+        <w:rPr>
+          <w:rFonts w:ascii="Roboto" w:eastAsia="Roboto" w:hAnsi="Roboto" w:cs="Roboto"/>
+        </w:rPr>
+      </w:pPr>
+    </w:p>
+    <w:p>
+      <w:pPr>
+        <w:pBdr>
+          <w:top w:val="nil"/>
+          <w:left w:val="nil"/>
+          <w:bottom w:val="nil"/>
+          <w:right w:val="nil"/>
+          <w:between w:val="nil"/>
+        </w:pBdr>
+        <w:rPr>
+          <w:rFonts w:ascii="Roboto" w:eastAsia="Roboto" w:hAnsi="Roboto" w:cs="Roboto"/>
+        </w:rPr>
+      </w:pPr>
+    </w:p>
+    <w:p>
+      <w:pPr>
+        <w:pBdr>
+          <w:top w:val="nil"/>
+          <w:left w:val="nil"/>
+          <w:bottom w:val="nil"/>
+          <w:right w:val="nil"/>
+          <w:between w:val="nil"/>
+        </w:pBdr>
+        <w:rPr>
+          <w:rFonts w:ascii="Roboto" w:eastAsia="Roboto" w:hAnsi="Roboto" w:cs="Roboto"/>
+        </w:rPr>
+      </w:pPr>
+    </w:p>
+    <w:p>
+      <w:pPr>
+        <w:pBdr>
+          <w:top w:val="nil"/>
+          <w:left w:val="nil"/>
+          <w:bottom w:val="nil"/>
+          <w:right w:val="nil"/>
+          <w:between w:val="nil"/>
+        </w:pBdr>
+        <w:rPr>
+          <w:rFonts w:ascii="Roboto" w:eastAsia="Roboto" w:hAnsi="Roboto" w:cs="Roboto"/>
+        </w:rPr>
+      </w:pPr>
+    </w:p>
+    <w:p>
+      <w:pPr>
+        <w:pBdr>
+          <w:top w:val="nil"/>
+          <w:left w:val="nil"/>
+          <w:bottom w:val="nil"/>
+          <w:right w:val="nil"/>
+          <w:between w:val="nil"/>
+        </w:pBdr>
+        <w:rPr>
+          <w:rFonts w:ascii="Roboto" w:eastAsia="Roboto" w:hAnsi="Roboto" w:cs="Roboto"/>
+        </w:rPr>
+      </w:pPr>
+    </w:p>
+    <w:p>
+      <w:pPr>
+        <w:pBdr>
+          <w:top w:val="nil"/>
+          <w:left w:val="nil"/>
+          <w:bottom w:val="nil"/>
+          <w:right w:val="nil"/>
+          <w:between w:val="nil"/>
+        </w:pBdr>
+        <w:rPr>
+          <w:rFonts w:ascii="Roboto" w:eastAsia="Roboto" w:hAnsi="Roboto" w:cs="Roboto"/>
+        </w:rPr>
+      </w:pPr>
+      <w:r>
+        <w:rPr>
+          <w:noProof/>
+        </w:rPr>
+        <w:drawing>
+          <wp:anchor distT="0" distB="0" distL="114300" distR="114300" simplePos="0" relativeHeight="251663360" behindDoc="1" locked="0" layoutInCell="1" allowOverlap="1" wp14:anchorId="5F37912D" wp14:editId="24FFC2BC">
+            <wp:simplePos x="0" y="0"/>
+            <wp:positionH relativeFrom="margin">
+              <wp:posOffset>2436142</wp:posOffset>
+            </wp:positionH>
+            <wp:positionV relativeFrom="paragraph">
+              <wp:posOffset>244566</wp:posOffset>
+            </wp:positionV>
+            <wp:extent cx="3747654" cy="5020310"/>
+            <wp:effectExtent l="0" t="0" r="5715" b="0"/>
+            <wp:wrapNone/>
+            <wp:docPr id="9" name="Image 9"/>
+            <wp:cNvGraphicFramePr>
+              <a:graphicFrameLocks xmlns:a="http://schemas.openxmlformats.org/drawingml/2006/main" noChangeAspect="1"/>
+            </wp:cNvGraphicFramePr>
+            <a:graphic xmlns:a="http://schemas.openxmlformats.org/drawingml/2006/main">
+              <a:graphicData uri="http://schemas.openxmlformats.org/drawingml/2006/picture">
+                <pic:pic xmlns:pic="http://schemas.openxmlformats.org/drawingml/2006/picture">
+                  <pic:nvPicPr>
+                    <pic:cNvPr id="1" name=""/>
+                    <pic:cNvPicPr/>
+                  </pic:nvPicPr>
+                  <pic:blipFill>
+                    <a:blip r:embed="rId14">
+                      <a:extLst>
+                        <a:ext uri="{28A0092B-C50C-407E-A947-70E740481C1C}">
+                          <a14:useLocalDpi xmlns:a14="http://schemas.microsoft.com/office/drawing/2010/main" val="0"/>
+                        </a:ext>
+                      </a:extLst>
+                    </a:blip>
+                    <a:stretch>
+                      <a:fillRect/>
+                    </a:stretch>
+                  </pic:blipFill>
+                  <pic:spPr>
+                    <a:xfrm>
+                      <a:off x="0" y="0"/>
+                      <a:ext cx="3755008" cy="5030161"/>
+                    </a:xfrm>
+                    <a:prstGeom prst="rect">
+                      <a:avLst/>
+                    </a:prstGeom>
+                  </pic:spPr>
+                </pic:pic>
+              </a:graphicData>
+            </a:graphic>
+            <wp14:sizeRelH relativeFrom="margin">
+              <wp14:pctWidth>0</wp14:pctWidth>
+            </wp14:sizeRelH>
+            <wp14:sizeRelV relativeFrom="margin">
+              <wp14:pctHeight>0</wp14:pctHeight>
+            </wp14:sizeRelV>
+          </wp:anchor>
+        </w:drawing>
+      </w:r>
+    </w:p>
+    <w:p>
+      <w:pPr>
+        <w:pBdr>
+          <w:top w:val="nil"/>
+          <w:left w:val="nil"/>
+          <w:bottom w:val="nil"/>
+          <w:right w:val="nil"/>
+          <w:between w:val="nil"/>
+        </w:pBdr>
+        <w:rPr>
+          <w:rFonts w:ascii="Roboto" w:eastAsia="Roboto" w:hAnsi="Roboto" w:cs="Roboto"/>
+        </w:rPr>
+      </w:pPr>
+    </w:p>
+    <w:p>
+      <w:pPr>
+        <w:pBdr>
+          <w:top w:val="nil"/>
+          <w:left w:val="nil"/>
+          <w:bottom w:val="nil"/>
+          <w:right w:val="nil"/>
+          <w:between w:val="nil"/>
+        </w:pBdr>
+        <w:rPr>
+          <w:rFonts w:ascii="Roboto" w:eastAsia="Roboto" w:hAnsi="Roboto" w:cs="Roboto"/>
+        </w:rPr>
+      </w:pPr>
+    </w:p>
+    <w:p>
+      <w:pPr>
+        <w:pBdr>
+          <w:top w:val="nil"/>
+          <w:left w:val="nil"/>
+          <w:bottom w:val="nil"/>
+          <w:right w:val="nil"/>
+          <w:between w:val="nil"/>
+        </w:pBdr>
+        <w:rPr>
+          <w:rFonts w:ascii="Roboto" w:eastAsia="Roboto" w:hAnsi="Roboto" w:cs="Roboto"/>
+        </w:rPr>
+      </w:pPr>
+    </w:p>
+    <w:p>
+      <w:pPr>
+        <w:pBdr>
+          <w:top w:val="nil"/>
+          <w:left w:val="nil"/>
+          <w:bottom w:val="nil"/>
+          <w:right w:val="nil"/>
+          <w:between w:val="nil"/>
+        </w:pBdr>
+        <w:rPr>
+          <w:rFonts w:ascii="Roboto" w:eastAsia="Roboto" w:hAnsi="Roboto" w:cs="Roboto"/>
+        </w:rPr>
+      </w:pPr>
+    </w:p>
+    <w:p>
+      <w:pPr>
+        <w:pBdr>
+          <w:top w:val="nil"/>
+          <w:left w:val="nil"/>
+          <w:bottom w:val="nil"/>
+          <w:right w:val="nil"/>
+          <w:between w:val="nil"/>
+        </w:pBdr>
+        <w:rPr>
+          <w:rFonts w:ascii="Roboto" w:eastAsia="Roboto" w:hAnsi="Roboto" w:cs="Roboto"/>
+        </w:rPr>
+      </w:pPr>
+    </w:p>
+    <w:p>
+      <w:pPr>
+        <w:pBdr>
+          <w:top w:val="nil"/>
+          <w:left w:val="nil"/>
+          <w:bottom w:val="nil"/>
+          <w:right w:val="nil"/>
+          <w:between w:val="nil"/>
+        </w:pBdr>
+        <w:rPr>
+          <w:rFonts w:ascii="Roboto" w:eastAsia="Roboto" w:hAnsi="Roboto" w:cs="Roboto"/>
+        </w:rPr>
+      </w:pPr>
+    </w:p>
+    <w:p>
+      <w:pPr>
+        <w:pBdr>
+          <w:top w:val="nil"/>
+          <w:left w:val="nil"/>
+          <w:bottom w:val="nil"/>
+          <w:right w:val="nil"/>
+          <w:between w:val="nil"/>
+        </w:pBdr>
+        <w:rPr>
+          <w:rFonts w:ascii="Roboto" w:eastAsia="Roboto" w:hAnsi="Roboto" w:cs="Roboto"/>
+        </w:rPr>
+      </w:pPr>
+    </w:p>
+    <w:p>
+      <w:pPr>
+        <w:pBdr>
+          <w:top w:val="nil"/>
+          <w:left w:val="nil"/>
+          <w:bottom w:val="nil"/>
+          <w:right w:val="nil"/>
+          <w:between w:val="nil"/>
+        </w:pBdr>
+        <w:rPr>
+          <w:rFonts w:ascii="Roboto" w:eastAsia="Roboto" w:hAnsi="Roboto" w:cs="Roboto"/>
+        </w:rPr>
+      </w:pPr>
+    </w:p>
+    <w:p>
+      <w:pPr>
+        <w:pBdr>
+          <w:top w:val="nil"/>
+          <w:left w:val="nil"/>
+          <w:bottom w:val="nil"/>
+          <w:right w:val="nil"/>
+          <w:between w:val="nil"/>
+        </w:pBdr>
+        <w:rPr>
+          <w:rFonts w:ascii="Roboto" w:eastAsia="Roboto" w:hAnsi="Roboto" w:cs="Roboto"/>
+        </w:rPr>
+      </w:pPr>
+    </w:p>
+    <w:p>
+      <w:pPr>
+        <w:pBdr>
+          <w:top w:val="nil"/>
+          <w:left w:val="nil"/>
+          <w:bottom w:val="nil"/>
+          <w:right w:val="nil"/>
+          <w:between w:val="nil"/>
+        </w:pBdr>
+        <w:rPr>
+          <w:rFonts w:ascii="Roboto" w:eastAsia="Roboto" w:hAnsi="Roboto" w:cs="Roboto"/>
+        </w:rPr>
+      </w:pPr>
+    </w:p>
+    <w:p>
+      <w:pPr>
+        <w:pBdr>
+          <w:top w:val="nil"/>
+          <w:left w:val="nil"/>
+          <w:bottom w:val="nil"/>
+          <w:right w:val="nil"/>
+          <w:between w:val="nil"/>
+        </w:pBdr>
+        <w:rPr>
+          <w:rFonts w:ascii="Roboto" w:eastAsia="Roboto" w:hAnsi="Roboto" w:cs="Roboto"/>
+        </w:rPr>
+      </w:pPr>
+    </w:p>
+    <w:p>
+      <w:pPr>
+        <w:pBdr>
+          <w:top w:val="nil"/>
+          <w:left w:val="nil"/>
+          <w:bottom w:val="nil"/>
+          <w:right w:val="nil"/>
+          <w:between w:val="nil"/>
+        </w:pBdr>
+        <w:rPr>
+          <w:rFonts w:ascii="Roboto" w:eastAsia="Roboto" w:hAnsi="Roboto" w:cs="Roboto"/>
+        </w:rPr>
+      </w:pPr>
+    </w:p>
+    <w:p>
+      <w:pPr>
+        <w:pBdr>
+          <w:top w:val="nil"/>
+          <w:left w:val="nil"/>
+          <w:bottom w:val="nil"/>
+          <w:right w:val="nil"/>
+          <w:between w:val="nil"/>
+        </w:pBdr>
+        <w:rPr>
+          <w:rFonts w:ascii="Roboto" w:eastAsia="Roboto" w:hAnsi="Roboto" w:cs="Roboto"/>
+        </w:rPr>
+      </w:pPr>
+    </w:p>
+    <w:p>
+      <w:pPr>
+        <w:pBdr>
+          <w:top w:val="nil"/>
+          <w:left w:val="nil"/>
+          <w:bottom w:val="nil"/>
+          <w:right w:val="nil"/>
+          <w:between w:val="nil"/>
+        </w:pBdr>
+        <w:rPr>
+          <w:rFonts w:ascii="Roboto" w:eastAsia="Roboto" w:hAnsi="Roboto" w:cs="Roboto"/>
+        </w:rPr>
+      </w:pPr>
+    </w:p>
+    <w:p>
+      <w:pPr>
+        <w:pBdr>
+          <w:top w:val="nil"/>
+          <w:left w:val="nil"/>
+          <w:bottom w:val="nil"/>
+          <w:right w:val="nil"/>
+          <w:between w:val="nil"/>
+        </w:pBdr>
+        <w:rPr>
+          <w:rFonts w:ascii="Roboto" w:eastAsia="Roboto" w:hAnsi="Roboto" w:cs="Roboto"/>
+        </w:rPr>
+      </w:pPr>
+    </w:p>
+    <w:p>
+      <w:pPr>
+        <w:pBdr>
+          <w:top w:val="nil"/>
+          <w:left w:val="nil"/>
+          <w:bottom w:val="nil"/>
+          <w:right w:val="nil"/>
+          <w:between w:val="nil"/>
+        </w:pBdr>
+        <w:rPr>
+          <w:rFonts w:ascii="Roboto" w:eastAsia="Roboto" w:hAnsi="Roboto" w:cs="Roboto"/>
+        </w:rPr>
+      </w:pPr>
+    </w:p>
+    <w:p>
+      <w:pPr>
+        <w:pBdr>
+          <w:top w:val="nil"/>
+          <w:left w:val="nil"/>
+          <w:bottom w:val="nil"/>
+          <w:right w:val="nil"/>
+          <w:between w:val="nil"/>
+        </w:pBdr>
+        <w:jc w:val="center"/>
+        <w:rPr>
+          <w:rFonts w:ascii="Roboto" w:eastAsia="Roboto" w:hAnsi="Roboto" w:cs="Roboto"/>
+        </w:rPr>
+      </w:pPr>
+      <w:r>
+        <w:rPr>
+          <w:noProof/>
+        </w:rPr>
+        <w:lastRenderedPageBreak/>
+        <w:drawing>
+          <wp:inline distT="0" distB="0" distL="0" distR="0" wp14:anchorId="5E6B9BC8" wp14:editId="614432A7">
+            <wp:extent cx="5143500" cy="6981825"/>
+            <wp:effectExtent l="0" t="0" r="0" b="9525"/>
+            <wp:docPr id="10" name="Image 10"/>
+            <wp:cNvGraphicFramePr>
+              <a:graphicFrameLocks xmlns:a="http://schemas.openxmlformats.org/drawingml/2006/main" noChangeAspect="1"/>
+            </wp:cNvGraphicFramePr>
+            <a:graphic xmlns:a="http://schemas.openxmlformats.org/drawingml/2006/main">
+              <a:graphicData uri="http://schemas.openxmlformats.org/drawingml/2006/picture">
+                <pic:pic xmlns:pic="http://schemas.openxmlformats.org/drawingml/2006/picture">
+                  <pic:nvPicPr>
+                    <pic:cNvPr id="1" name=""/>
+                    <pic:cNvPicPr/>
+                  </pic:nvPicPr>
+                  <pic:blipFill>
+                    <a:blip r:embed="rId15"/>
+                    <a:stretch>
+                      <a:fillRect/>
+                    </a:stretch>
+                  </pic:blipFill>
+                  <pic:spPr>
+                    <a:xfrm>
+                      <a:off x="0" y="0"/>
+                      <a:ext cx="5143500" cy="6981825"/>
+                    </a:xfrm>
+                    <a:prstGeom prst="rect">
+                      <a:avLst/>
+                    </a:prstGeom>
+                  </pic:spPr>
+                </pic:pic>
+              </a:graphicData>
+            </a:graphic>
+          </wp:inline>
+        </w:drawing>
+      </w:r>
+    </w:p>
+    <w:p>
+      <w:pPr>
+        <w:pBdr>
+          <w:top w:val="nil"/>
+          <w:left w:val="nil"/>
+          <w:bottom w:val="nil"/>
+          <w:right w:val="nil"/>
+          <w:between w:val="nil"/>
+        </w:pBdr>
+        <w:rPr>
+          <w:rFonts w:ascii="Roboto" w:eastAsia="Roboto" w:hAnsi="Roboto" w:cs="Roboto"/>
+        </w:rPr>
+      </w:pPr>
+    </w:p>
+    <w:p>
+      <w:pPr>
+        <w:pBdr>
+          <w:top w:val="nil"/>
+          <w:left w:val="nil"/>
+          <w:bottom w:val="nil"/>
+          <w:right w:val="nil"/>
+          <w:between w:val="nil"/>
+        </w:pBdr>
+        <w:rPr>
+          <w:rFonts w:ascii="Roboto" w:eastAsia="Roboto" w:hAnsi="Roboto" w:cs="Roboto"/>
+        </w:rPr>
+      </w:pPr>
+    </w:p>
+    <w:p>
+      <w:pPr>
+        <w:pBdr>
+          <w:top w:val="nil"/>
+          <w:left w:val="nil"/>
+          <w:bottom w:val="nil"/>
+          <w:right w:val="nil"/>
+          <w:between w:val="nil"/>
+        </w:pBdr>
+        <w:rPr>
+          <w:rFonts w:ascii="Roboto" w:eastAsia="Roboto" w:hAnsi="Roboto" w:cs="Roboto"/>
+        </w:rPr>
+      </w:pPr>
+    </w:p>
+    <w:p>
+      <w:pPr>
+        <w:pBdr>
+          <w:top w:val="nil"/>
+          <w:left w:val="nil"/>
+          <w:bottom w:val="nil"/>
+          <w:right w:val="nil"/>
+          <w:between w:val="nil"/>
+        </w:pBdr>
+        <w:rPr>
+          <w:rFonts w:ascii="Roboto" w:eastAsia="Roboto" w:hAnsi="Roboto" w:cs="Roboto"/>
+        </w:rPr>
+      </w:pPr>
+    </w:p>
+    <w:p>
+      <w:pPr>
+        <w:pBdr>
+          <w:top w:val="nil"/>
+          <w:left w:val="nil"/>
+          <w:bottom w:val="nil"/>
+          <w:right w:val="nil"/>
+          <w:between w:val="nil"/>
+        </w:pBdr>
+        <w:rPr>
+          <w:rFonts w:ascii="Roboto" w:eastAsia="Roboto" w:hAnsi="Roboto" w:cs="Roboto"/>
+        </w:rPr>
+      </w:pPr>
+    </w:p>
+    <w:p>
+      <w:pPr>
+        <w:pBdr>
+          <w:top w:val="nil"/>
+          <w:left w:val="nil"/>
+          <w:bottom w:val="nil"/>
+          <w:right w:val="nil"/>
+          <w:between w:val="nil"/>
+        </w:pBdr>
         <w:rPr>
           <w:rFonts w:ascii="Roboto" w:eastAsia="Roboto" w:hAnsi="Roboto" w:cs="Roboto"/>
         </w:rPr>
@@ -2217,7 +3845,15 @@
         <w:t xml:space="preserve"> pour le design responsive</w:t>
       </w:r>
       <w:r>
-        <w:t>, en ce qui concerne les base de données, les connexion seront supporté par</w:t>
+        <w:t xml:space="preserve">, en ce qui concerne </w:t>
+      </w:r>
+      <w:proofErr w:type="gramStart"/>
+      <w:r>
+        <w:t>les base</w:t>
+      </w:r>
+      <w:proofErr w:type="gramEnd"/>
+      <w:r>
+        <w:t xml:space="preserve"> de données, les connexion seront supporté par</w:t>
       </w:r>
       <w:r>
         <w:t xml:space="preserve"> le Framework Genos</w:t>
@@ -2347,7 +3983,15 @@
         <w:t>L</w:t>
       </w:r>
       <w:r>
-        <w:t xml:space="preserve">e logiciel sera accessible via 3 niveau </w:t>
+        <w:t xml:space="preserve">e logiciel sera accessible via 3 </w:t>
+      </w:r>
+      <w:proofErr w:type="gramStart"/>
+      <w:r>
+        <w:t>niveau</w:t>
+      </w:r>
+      <w:proofErr w:type="gramEnd"/>
+      <w:r>
+        <w:t xml:space="preserve"> </w:t>
       </w:r>
       <w:r>
         <w:t>de droits</w:t>
@@ -2383,8 +4027,13 @@
         <w:t xml:space="preserve">Accessible </w:t>
       </w:r>
       <w:r>
-        <w:t>aux salariés de chaque ligues</w:t>
-      </w:r>
+        <w:t xml:space="preserve">aux salariés de chaque </w:t>
+      </w:r>
+      <w:proofErr w:type="gramStart"/>
+      <w:r>
+        <w:t>ligues</w:t>
+      </w:r>
+      <w:proofErr w:type="gramEnd"/>
     </w:p>
     <w:p>
       <w:pPr>

</xml_diff>